<commit_message>
Fixed docs and minor code changes
</commit_message>
<xml_diff>
--- a/docs/Lit.docx
+++ b/docs/Lit.docx
@@ -4,7 +4,7 @@
   <w:body>
     <w:p>
       <w:pPr>
-        <w:spacing w:before="240"/>
+        <w:spacing w:before="240" w:line="360" w:lineRule="auto"/>
         <w:jc w:val="center"/>
         <w:rPr>
           <w:rFonts w:ascii="Times New Roman" w:eastAsiaTheme="minorEastAsia" w:hAnsi="Times New Roman" w:cs="Times New Roman"/>
@@ -27,7 +27,7 @@
     </w:p>
     <w:p>
       <w:pPr>
-        <w:spacing w:before="240"/>
+        <w:spacing w:before="240" w:line="360" w:lineRule="auto"/>
         <w:jc w:val="center"/>
         <w:rPr>
           <w:rFonts w:ascii="Times New Roman" w:eastAsiaTheme="minorEastAsia" w:hAnsi="Times New Roman" w:cs="Times New Roman"/>
@@ -48,7 +48,7 @@
         <w:tabs>
           <w:tab w:val="left" w:pos="142"/>
         </w:tabs>
-        <w:spacing w:before="240"/>
+        <w:spacing w:before="240" w:line="360" w:lineRule="auto"/>
         <w:ind w:left="0" w:firstLine="567"/>
         <w:jc w:val="both"/>
         <w:rPr>
@@ -64,7 +64,91 @@
           <w:sz w:val="28"/>
           <w:szCs w:val="28"/>
         </w:rPr>
-        <w:t>Maltoni</w:t>
+        <w:t>M</w:t>
+      </w:r>
+      <w:r>
+        <w:rPr>
+          <w:rFonts w:ascii="Times New Roman" w:eastAsiaTheme="minorEastAsia" w:hAnsi="Times New Roman" w:cs="Times New Roman"/>
+          <w:sz w:val="28"/>
+          <w:szCs w:val="28"/>
+        </w:rPr>
+        <w:t>altoni</w:t>
+      </w:r>
+      <w:proofErr w:type="spellEnd"/>
+      <w:r>
+        <w:rPr>
+          <w:rFonts w:ascii="Times New Roman" w:eastAsiaTheme="minorEastAsia" w:hAnsi="Times New Roman" w:cs="Times New Roman"/>
+          <w:sz w:val="28"/>
+          <w:szCs w:val="28"/>
+        </w:rPr>
+        <w:t xml:space="preserve"> D. </w:t>
+      </w:r>
+      <w:r>
+        <w:rPr>
+          <w:rFonts w:ascii="Times New Roman" w:eastAsiaTheme="minorEastAsia" w:hAnsi="Times New Roman" w:cs="Times New Roman"/>
+          <w:sz w:val="28"/>
+          <w:szCs w:val="28"/>
+        </w:rPr>
+        <w:t xml:space="preserve">Handbook </w:t>
+      </w:r>
+      <w:proofErr w:type="gramStart"/>
+      <w:r>
+        <w:rPr>
+          <w:rFonts w:ascii="Times New Roman" w:eastAsiaTheme="minorEastAsia" w:hAnsi="Times New Roman" w:cs="Times New Roman"/>
+          <w:sz w:val="28"/>
+          <w:szCs w:val="28"/>
+        </w:rPr>
+        <w:t xml:space="preserve">of </w:t>
+      </w:r>
+      <w:r>
+        <w:rPr>
+          <w:rFonts w:ascii="Times New Roman" w:eastAsiaTheme="minorEastAsia" w:hAnsi="Times New Roman" w:cs="Times New Roman"/>
+          <w:sz w:val="28"/>
+          <w:szCs w:val="28"/>
+        </w:rPr>
+        <w:t xml:space="preserve"> </w:t>
+      </w:r>
+      <w:r>
+        <w:rPr>
+          <w:rFonts w:ascii="Times New Roman" w:eastAsiaTheme="minorEastAsia" w:hAnsi="Times New Roman" w:cs="Times New Roman"/>
+          <w:sz w:val="28"/>
+          <w:szCs w:val="28"/>
+        </w:rPr>
+        <w:t>Fingerprint</w:t>
+      </w:r>
+      <w:proofErr w:type="gramEnd"/>
+      <w:r>
+        <w:rPr>
+          <w:rFonts w:ascii="Times New Roman" w:eastAsiaTheme="minorEastAsia" w:hAnsi="Times New Roman" w:cs="Times New Roman"/>
+          <w:sz w:val="28"/>
+          <w:szCs w:val="28"/>
+        </w:rPr>
+        <w:t xml:space="preserve"> Recognition</w:t>
+      </w:r>
+      <w:r>
+        <w:rPr>
+          <w:rFonts w:ascii="Times New Roman" w:eastAsiaTheme="minorEastAsia" w:hAnsi="Times New Roman" w:cs="Times New Roman"/>
+          <w:sz w:val="28"/>
+          <w:szCs w:val="28"/>
+        </w:rPr>
+        <w:t xml:space="preserve">  / </w:t>
+      </w:r>
+      <w:proofErr w:type="spellStart"/>
+      <w:r>
+        <w:rPr>
+          <w:rFonts w:ascii="Times New Roman" w:eastAsiaTheme="minorEastAsia" w:hAnsi="Times New Roman" w:cs="Times New Roman"/>
+          <w:sz w:val="28"/>
+          <w:szCs w:val="28"/>
+        </w:rPr>
+        <w:t>M</w:t>
+      </w:r>
+      <w:r>
+        <w:rPr>
+          <w:rFonts w:ascii="Times New Roman" w:eastAsiaTheme="minorEastAsia" w:hAnsi="Times New Roman" w:cs="Times New Roman"/>
+          <w:sz w:val="28"/>
+          <w:szCs w:val="28"/>
+        </w:rPr>
+        <w:t>altoni</w:t>
       </w:r>
       <w:proofErr w:type="spellEnd"/>
       <w:r>
@@ -91,25 +175,31 @@
           <w:sz w:val="28"/>
           <w:szCs w:val="28"/>
         </w:rPr>
-        <w:t xml:space="preserve"> D., Jain A.K</w:t>
-      </w:r>
-      <w:proofErr w:type="gramStart"/>
-      <w:r>
-        <w:rPr>
-          <w:rFonts w:ascii="Times New Roman" w:eastAsiaTheme="minorEastAsia" w:hAnsi="Times New Roman" w:cs="Times New Roman"/>
-          <w:sz w:val="28"/>
-          <w:szCs w:val="28"/>
-        </w:rPr>
-        <w:t>,  “</w:t>
-      </w:r>
-      <w:proofErr w:type="gramEnd"/>
-      <w:r>
-        <w:rPr>
-          <w:rFonts w:ascii="Times New Roman" w:eastAsiaTheme="minorEastAsia" w:hAnsi="Times New Roman" w:cs="Times New Roman"/>
-          <w:sz w:val="28"/>
-          <w:szCs w:val="28"/>
-        </w:rPr>
-        <w:t>Handbook of Fingerprint Recognition” Springer-</w:t>
+        <w:t xml:space="preserve"> D., Jain A.K. – </w:t>
+      </w:r>
+      <w:r>
+        <w:rPr>
+          <w:rFonts w:ascii="Times New Roman" w:eastAsiaTheme="minorEastAsia" w:hAnsi="Times New Roman" w:cs="Times New Roman"/>
+          <w:sz w:val="28"/>
+          <w:szCs w:val="28"/>
+        </w:rPr>
+        <w:t xml:space="preserve">London </w:t>
+      </w:r>
+      <w:r>
+        <w:rPr>
+          <w:rFonts w:ascii="Times New Roman" w:eastAsiaTheme="minorEastAsia" w:hAnsi="Times New Roman" w:cs="Times New Roman"/>
+          <w:sz w:val="28"/>
+          <w:szCs w:val="28"/>
+        </w:rPr>
+        <w:t xml:space="preserve">: </w:t>
+      </w:r>
+      <w:r>
+        <w:rPr>
+          <w:rFonts w:ascii="Times New Roman" w:eastAsiaTheme="minorEastAsia" w:hAnsi="Times New Roman" w:cs="Times New Roman"/>
+          <w:sz w:val="28"/>
+          <w:szCs w:val="28"/>
+        </w:rPr>
+        <w:t>Springer-</w:t>
       </w:r>
       <w:proofErr w:type="spellStart"/>
       <w:r>
@@ -127,7 +217,23 @@
           <w:sz w:val="28"/>
           <w:szCs w:val="28"/>
         </w:rPr>
-        <w:t xml:space="preserve"> London Limited 2009, 494 p.</w:t>
+        <w:t xml:space="preserve"> Limited 2009</w:t>
+      </w:r>
+      <w:r>
+        <w:rPr>
+          <w:rFonts w:ascii="Times New Roman" w:eastAsiaTheme="minorEastAsia" w:hAnsi="Times New Roman" w:cs="Times New Roman"/>
+          <w:sz w:val="28"/>
+          <w:szCs w:val="28"/>
+        </w:rPr>
+        <w:t xml:space="preserve">. – </w:t>
+      </w:r>
+      <w:r>
+        <w:rPr>
+          <w:rFonts w:ascii="Times New Roman" w:eastAsiaTheme="minorEastAsia" w:hAnsi="Times New Roman" w:cs="Times New Roman"/>
+          <w:sz w:val="28"/>
+          <w:szCs w:val="28"/>
+        </w:rPr>
+        <w:t>494 p.</w:t>
       </w:r>
     </w:p>
     <w:p>
@@ -137,7 +243,7 @@
           <w:ilvl w:val="0"/>
           <w:numId w:val="2"/>
         </w:numPr>
-        <w:spacing w:before="240"/>
+        <w:spacing w:before="240" w:line="360" w:lineRule="auto"/>
         <w:ind w:left="0" w:firstLine="567"/>
         <w:jc w:val="both"/>
         <w:rPr>
@@ -153,6 +259,74 @@
           <w:sz w:val="28"/>
           <w:szCs w:val="28"/>
         </w:rPr>
+        <w:t>Misit</w:t>
+      </w:r>
+      <w:r>
+        <w:rPr>
+          <w:rFonts w:ascii="Times New Roman" w:eastAsiaTheme="minorEastAsia" w:hAnsi="Times New Roman" w:cs="Times New Roman"/>
+          <w:sz w:val="28"/>
+          <w:szCs w:val="28"/>
+        </w:rPr>
+        <w:t>i</w:t>
+      </w:r>
+      <w:proofErr w:type="spellEnd"/>
+      <w:r>
+        <w:rPr>
+          <w:rFonts w:ascii="Times New Roman" w:eastAsiaTheme="minorEastAsia" w:hAnsi="Times New Roman" w:cs="Times New Roman"/>
+          <w:sz w:val="28"/>
+          <w:szCs w:val="28"/>
+        </w:rPr>
+        <w:t xml:space="preserve"> M. </w:t>
+      </w:r>
+      <w:r>
+        <w:rPr>
+          <w:rFonts w:ascii="Times New Roman" w:eastAsiaTheme="minorEastAsia" w:hAnsi="Times New Roman" w:cs="Times New Roman"/>
+          <w:sz w:val="28"/>
+          <w:szCs w:val="28"/>
+        </w:rPr>
+        <w:t>Wavelets and their Applications</w:t>
+      </w:r>
+      <w:r>
+        <w:rPr>
+          <w:rFonts w:ascii="Times New Roman" w:eastAsiaTheme="minorEastAsia" w:hAnsi="Times New Roman" w:cs="Times New Roman"/>
+          <w:sz w:val="28"/>
+          <w:szCs w:val="28"/>
+        </w:rPr>
+        <w:t xml:space="preserve"> / </w:t>
+      </w:r>
+      <w:proofErr w:type="spellStart"/>
+      <w:r>
+        <w:rPr>
+          <w:rFonts w:ascii="Times New Roman" w:eastAsiaTheme="minorEastAsia" w:hAnsi="Times New Roman" w:cs="Times New Roman"/>
+          <w:sz w:val="28"/>
+          <w:szCs w:val="28"/>
+        </w:rPr>
+        <w:t>Misit</w:t>
+      </w:r>
+      <w:r>
+        <w:rPr>
+          <w:rFonts w:ascii="Times New Roman" w:eastAsiaTheme="minorEastAsia" w:hAnsi="Times New Roman" w:cs="Times New Roman"/>
+          <w:sz w:val="28"/>
+          <w:szCs w:val="28"/>
+        </w:rPr>
+        <w:t>i</w:t>
+      </w:r>
+      <w:proofErr w:type="spellEnd"/>
+      <w:r>
+        <w:rPr>
+          <w:rFonts w:ascii="Times New Roman" w:eastAsiaTheme="minorEastAsia" w:hAnsi="Times New Roman" w:cs="Times New Roman"/>
+          <w:sz w:val="28"/>
+          <w:szCs w:val="28"/>
+        </w:rPr>
+        <w:t xml:space="preserve"> M., </w:t>
+      </w:r>
+      <w:proofErr w:type="spellStart"/>
+      <w:r>
+        <w:rPr>
+          <w:rFonts w:ascii="Times New Roman" w:eastAsiaTheme="minorEastAsia" w:hAnsi="Times New Roman" w:cs="Times New Roman"/>
+          <w:sz w:val="28"/>
+          <w:szCs w:val="28"/>
+        </w:rPr>
         <w:t>Misiti</w:t>
       </w:r>
       <w:proofErr w:type="spellEnd"/>
@@ -162,25 +336,57 @@
           <w:sz w:val="28"/>
           <w:szCs w:val="28"/>
         </w:rPr>
-        <w:t xml:space="preserve"> M., </w:t>
-      </w:r>
-      <w:proofErr w:type="spellStart"/>
-      <w:r>
-        <w:rPr>
-          <w:rFonts w:ascii="Times New Roman" w:eastAsiaTheme="minorEastAsia" w:hAnsi="Times New Roman" w:cs="Times New Roman"/>
-          <w:sz w:val="28"/>
-          <w:szCs w:val="28"/>
-        </w:rPr>
-        <w:t>Misiti</w:t>
-      </w:r>
-      <w:proofErr w:type="spellEnd"/>
-      <w:r>
-        <w:rPr>
-          <w:rFonts w:ascii="Times New Roman" w:eastAsiaTheme="minorEastAsia" w:hAnsi="Times New Roman" w:cs="Times New Roman"/>
-          <w:sz w:val="28"/>
-          <w:szCs w:val="28"/>
-        </w:rPr>
-        <w:t xml:space="preserve"> Y., Oppenheim G., “Wavelets and their Applications” – ISTE Ltd 2007, 330 p.</w:t>
+        <w:t xml:space="preserve"> Y., Oppenheim G. </w:t>
+      </w:r>
+      <w:r>
+        <w:rPr>
+          <w:rFonts w:ascii="Times New Roman" w:eastAsiaTheme="minorEastAsia" w:hAnsi="Times New Roman" w:cs="Times New Roman"/>
+          <w:sz w:val="28"/>
+          <w:szCs w:val="28"/>
+        </w:rPr>
+        <w:t xml:space="preserve"> – </w:t>
+      </w:r>
+      <w:proofErr w:type="gramStart"/>
+      <w:r>
+        <w:rPr>
+          <w:rFonts w:ascii="Times New Roman" w:eastAsiaTheme="minorEastAsia" w:hAnsi="Times New Roman" w:cs="Times New Roman"/>
+          <w:sz w:val="28"/>
+          <w:szCs w:val="28"/>
+        </w:rPr>
+        <w:t>London :</w:t>
+      </w:r>
+      <w:proofErr w:type="gramEnd"/>
+      <w:r>
+        <w:rPr>
+          <w:rFonts w:ascii="Times New Roman" w:eastAsiaTheme="minorEastAsia" w:hAnsi="Times New Roman" w:cs="Times New Roman"/>
+          <w:sz w:val="28"/>
+          <w:szCs w:val="28"/>
+        </w:rPr>
+        <w:t xml:space="preserve"> </w:t>
+      </w:r>
+      <w:r>
+        <w:rPr>
+          <w:rFonts w:ascii="Times New Roman" w:eastAsiaTheme="minorEastAsia" w:hAnsi="Times New Roman" w:cs="Times New Roman"/>
+          <w:sz w:val="28"/>
+          <w:szCs w:val="28"/>
+        </w:rPr>
+        <w:t>ISTE Ltd 2007</w:t>
+      </w:r>
+      <w:r>
+        <w:rPr>
+          <w:rFonts w:ascii="Times New Roman" w:eastAsiaTheme="minorEastAsia" w:hAnsi="Times New Roman" w:cs="Times New Roman"/>
+          <w:sz w:val="28"/>
+          <w:szCs w:val="28"/>
+        </w:rPr>
+        <w:t>. –</w:t>
+      </w:r>
+      <w:r>
+        <w:rPr>
+          <w:rFonts w:ascii="Times New Roman" w:eastAsiaTheme="minorEastAsia" w:hAnsi="Times New Roman" w:cs="Times New Roman"/>
+          <w:sz w:val="28"/>
+          <w:szCs w:val="28"/>
+        </w:rPr>
+        <w:t xml:space="preserve"> 330 p.</w:t>
       </w:r>
     </w:p>
     <w:p>
@@ -190,7 +396,7 @@
           <w:ilvl w:val="0"/>
           <w:numId w:val="2"/>
         </w:numPr>
-        <w:spacing w:before="240"/>
+        <w:spacing w:before="240" w:line="360" w:lineRule="auto"/>
         <w:ind w:left="0" w:firstLine="567"/>
         <w:jc w:val="both"/>
         <w:rPr>
@@ -199,6 +405,30 @@
           <w:szCs w:val="28"/>
         </w:rPr>
       </w:pPr>
+      <w:r>
+        <w:rPr>
+          <w:rFonts w:ascii="Times New Roman" w:eastAsiaTheme="minorEastAsia" w:hAnsi="Times New Roman" w:cs="Times New Roman"/>
+          <w:sz w:val="28"/>
+          <w:szCs w:val="28"/>
+        </w:rPr>
+        <w:t>A Fingerprint Verification Algorithm Using the Differential Matching Rate</w:t>
+      </w:r>
+      <w:r>
+        <w:rPr>
+          <w:rFonts w:ascii="Times New Roman" w:eastAsiaTheme="minorEastAsia" w:hAnsi="Times New Roman" w:cs="Times New Roman"/>
+          <w:sz w:val="28"/>
+          <w:szCs w:val="28"/>
+        </w:rPr>
+        <w:t xml:space="preserve"> </w:t>
+      </w:r>
+      <w:r>
+        <w:rPr>
+          <w:rFonts w:ascii="Times New Roman" w:eastAsiaTheme="minorEastAsia" w:hAnsi="Times New Roman" w:cs="Times New Roman"/>
+          <w:sz w:val="28"/>
+          <w:szCs w:val="28"/>
+        </w:rPr>
+        <w:t xml:space="preserve"> / </w:t>
+      </w:r>
       <w:proofErr w:type="spellStart"/>
       <w:r>
         <w:rPr>
@@ -269,7 +499,15 @@
           <w:sz w:val="28"/>
           <w:szCs w:val="28"/>
         </w:rPr>
-        <w:t xml:space="preserve"> S., Okazaki Y. and </w:t>
+        <w:t xml:space="preserve"> S., Okazaki Y.</w:t>
+      </w:r>
+      <w:r>
+        <w:rPr>
+          <w:rFonts w:ascii="Times New Roman" w:eastAsiaTheme="minorEastAsia" w:hAnsi="Times New Roman" w:cs="Times New Roman"/>
+          <w:sz w:val="28"/>
+          <w:szCs w:val="28"/>
+        </w:rPr>
+        <w:t xml:space="preserve">, </w:t>
       </w:r>
       <w:proofErr w:type="spellStart"/>
       <w:r>
@@ -287,7 +525,73 @@
           <w:sz w:val="28"/>
           <w:szCs w:val="28"/>
         </w:rPr>
-        <w:t xml:space="preserve"> H., “A Fingerprint Verification Algorithm Using the Differential Matching Rate,” in Proc. Int. Conf. on Pattern Recognition (16th), vol. 3, pp. 799–802, 2002.</w:t>
+        <w:t xml:space="preserve"> H.</w:t>
+      </w:r>
+      <w:r>
+        <w:rPr>
+          <w:rFonts w:ascii="Times New Roman" w:eastAsiaTheme="minorEastAsia" w:hAnsi="Times New Roman" w:cs="Times New Roman"/>
+          <w:sz w:val="28"/>
+          <w:szCs w:val="28"/>
+        </w:rPr>
+        <w:t xml:space="preserve"> // </w:t>
+      </w:r>
+      <w:r>
+        <w:rPr>
+          <w:rFonts w:ascii="Times New Roman" w:eastAsiaTheme="minorEastAsia" w:hAnsi="Times New Roman" w:cs="Times New Roman"/>
+          <w:sz w:val="28"/>
+          <w:szCs w:val="28"/>
+        </w:rPr>
+        <w:t>IEEE Transactions on Image Processing</w:t>
+      </w:r>
+      <w:r>
+        <w:rPr>
+          <w:rFonts w:ascii="Times New Roman" w:eastAsiaTheme="minorEastAsia" w:hAnsi="Times New Roman" w:cs="Times New Roman"/>
+          <w:sz w:val="28"/>
+          <w:szCs w:val="28"/>
+        </w:rPr>
+        <w:t xml:space="preserve"> – 2002. –</w:t>
+      </w:r>
+      <w:r>
+        <w:rPr>
+          <w:rFonts w:ascii="Times New Roman" w:eastAsiaTheme="minorEastAsia" w:hAnsi="Times New Roman" w:cs="Times New Roman"/>
+          <w:sz w:val="28"/>
+          <w:szCs w:val="28"/>
+        </w:rPr>
+        <w:t xml:space="preserve"> </w:t>
+      </w:r>
+      <w:r>
+        <w:rPr>
+          <w:rFonts w:ascii="Times New Roman" w:eastAsiaTheme="minorEastAsia" w:hAnsi="Times New Roman" w:cs="Times New Roman"/>
+          <w:sz w:val="28"/>
+          <w:szCs w:val="28"/>
+        </w:rPr>
+        <w:t>Vol. 3. –</w:t>
+      </w:r>
+      <w:r>
+        <w:rPr>
+          <w:rFonts w:ascii="Times New Roman" w:eastAsiaTheme="minorEastAsia" w:hAnsi="Times New Roman" w:cs="Times New Roman"/>
+          <w:sz w:val="28"/>
+          <w:szCs w:val="28"/>
+        </w:rPr>
+        <w:t xml:space="preserve"> p</w:t>
+      </w:r>
+      <w:r>
+        <w:rPr>
+          <w:rFonts w:ascii="Times New Roman" w:eastAsiaTheme="minorEastAsia" w:hAnsi="Times New Roman" w:cs="Times New Roman"/>
+          <w:sz w:val="28"/>
+          <w:szCs w:val="28"/>
+        </w:rPr>
+        <w:t>p. 799–802</w:t>
+      </w:r>
+      <w:bookmarkStart w:id="0" w:name="_GoBack"/>
+      <w:bookmarkEnd w:id="0"/>
+      <w:r>
+        <w:rPr>
+          <w:rFonts w:ascii="Times New Roman" w:eastAsiaTheme="minorEastAsia" w:hAnsi="Times New Roman" w:cs="Times New Roman"/>
+          <w:sz w:val="28"/>
+          <w:szCs w:val="28"/>
+        </w:rPr>
+        <w:t>.</w:t>
       </w:r>
     </w:p>
     <w:p>
@@ -297,7 +601,7 @@
           <w:ilvl w:val="0"/>
           <w:numId w:val="2"/>
         </w:numPr>
-        <w:spacing w:before="240"/>
+        <w:spacing w:before="240" w:line="360" w:lineRule="auto"/>
         <w:ind w:left="0" w:firstLine="567"/>
         <w:jc w:val="both"/>
         <w:rPr>
@@ -312,7 +616,121 @@
           <w:sz w:val="28"/>
           <w:szCs w:val="28"/>
         </w:rPr>
-        <w:t>Gonzales R.C. and Woods R.E., Digital Image Processing, 3rd edition, Prentice-Hall, Englewood Cliffs, NJ, 2007.</w:t>
+        <w:t>Gonzales R.C.</w:t>
+      </w:r>
+      <w:r>
+        <w:rPr>
+          <w:rFonts w:ascii="Times New Roman" w:eastAsiaTheme="minorEastAsia" w:hAnsi="Times New Roman" w:cs="Times New Roman"/>
+          <w:sz w:val="28"/>
+          <w:szCs w:val="28"/>
+        </w:rPr>
+        <w:t xml:space="preserve"> Digital Image Processing</w:t>
+      </w:r>
+      <w:r>
+        <w:rPr>
+          <w:rFonts w:ascii="Times New Roman" w:eastAsiaTheme="minorEastAsia" w:hAnsi="Times New Roman" w:cs="Times New Roman"/>
+          <w:sz w:val="28"/>
+          <w:szCs w:val="28"/>
+        </w:rPr>
+        <w:t xml:space="preserve"> / </w:t>
+      </w:r>
+      <w:r>
+        <w:rPr>
+          <w:rFonts w:ascii="Times New Roman" w:eastAsiaTheme="minorEastAsia" w:hAnsi="Times New Roman" w:cs="Times New Roman"/>
+          <w:sz w:val="28"/>
+          <w:szCs w:val="28"/>
+        </w:rPr>
+        <w:t>Gonzales R.C.</w:t>
+      </w:r>
+      <w:r>
+        <w:rPr>
+          <w:rFonts w:ascii="Times New Roman" w:eastAsiaTheme="minorEastAsia" w:hAnsi="Times New Roman" w:cs="Times New Roman"/>
+          <w:sz w:val="28"/>
+          <w:szCs w:val="28"/>
+        </w:rPr>
+        <w:t>,</w:t>
+      </w:r>
+      <w:r>
+        <w:rPr>
+          <w:rFonts w:ascii="Times New Roman" w:eastAsiaTheme="minorEastAsia" w:hAnsi="Times New Roman" w:cs="Times New Roman"/>
+          <w:sz w:val="28"/>
+          <w:szCs w:val="28"/>
+        </w:rPr>
+        <w:t xml:space="preserve"> Woods R.E.</w:t>
+      </w:r>
+      <w:r>
+        <w:rPr>
+          <w:rFonts w:ascii="Times New Roman" w:eastAsiaTheme="minorEastAsia" w:hAnsi="Times New Roman" w:cs="Times New Roman"/>
+          <w:sz w:val="28"/>
+          <w:szCs w:val="28"/>
+        </w:rPr>
+        <w:t xml:space="preserve"> – </w:t>
+      </w:r>
+      <w:r>
+        <w:rPr>
+          <w:rFonts w:ascii="Times New Roman" w:eastAsiaTheme="minorEastAsia" w:hAnsi="Times New Roman" w:cs="Times New Roman"/>
+          <w:sz w:val="28"/>
+          <w:szCs w:val="28"/>
+        </w:rPr>
+        <w:t xml:space="preserve">Englewood </w:t>
+      </w:r>
+      <w:proofErr w:type="gramStart"/>
+      <w:r>
+        <w:rPr>
+          <w:rFonts w:ascii="Times New Roman" w:eastAsiaTheme="minorEastAsia" w:hAnsi="Times New Roman" w:cs="Times New Roman"/>
+          <w:sz w:val="28"/>
+          <w:szCs w:val="28"/>
+        </w:rPr>
+        <w:t>Cliffs</w:t>
+      </w:r>
+      <w:r>
+        <w:rPr>
+          <w:rFonts w:ascii="Times New Roman" w:eastAsiaTheme="minorEastAsia" w:hAnsi="Times New Roman" w:cs="Times New Roman"/>
+          <w:sz w:val="28"/>
+          <w:szCs w:val="28"/>
+        </w:rPr>
+        <w:t xml:space="preserve"> :</w:t>
+      </w:r>
+      <w:proofErr w:type="gramEnd"/>
+      <w:r>
+        <w:rPr>
+          <w:rFonts w:ascii="Times New Roman" w:eastAsiaTheme="minorEastAsia" w:hAnsi="Times New Roman" w:cs="Times New Roman"/>
+          <w:sz w:val="28"/>
+          <w:szCs w:val="28"/>
+        </w:rPr>
+        <w:t xml:space="preserve"> Prentice-Hall</w:t>
+      </w:r>
+      <w:r>
+        <w:rPr>
+          <w:rFonts w:ascii="Times New Roman" w:eastAsiaTheme="minorEastAsia" w:hAnsi="Times New Roman" w:cs="Times New Roman"/>
+          <w:sz w:val="28"/>
+          <w:szCs w:val="28"/>
+        </w:rPr>
+        <w:t xml:space="preserve"> </w:t>
+      </w:r>
+      <w:r>
+        <w:rPr>
+          <w:rFonts w:ascii="Times New Roman" w:eastAsiaTheme="minorEastAsia" w:hAnsi="Times New Roman" w:cs="Times New Roman"/>
+          <w:sz w:val="28"/>
+          <w:szCs w:val="28"/>
+        </w:rPr>
+        <w:t>2007</w:t>
+      </w:r>
+      <w:r>
+        <w:rPr>
+          <w:rFonts w:ascii="Times New Roman" w:eastAsiaTheme="minorEastAsia" w:hAnsi="Times New Roman" w:cs="Times New Roman"/>
+          <w:sz w:val="28"/>
+          <w:szCs w:val="28"/>
+        </w:rPr>
+        <w:t xml:space="preserve"> – 976 p</w:t>
+      </w:r>
+      <w:r>
+        <w:rPr>
+          <w:rFonts w:ascii="Times New Roman" w:eastAsiaTheme="minorEastAsia" w:hAnsi="Times New Roman" w:cs="Times New Roman"/>
+          <w:sz w:val="28"/>
+          <w:szCs w:val="28"/>
+        </w:rPr>
+        <w:t>.</w:t>
       </w:r>
     </w:p>
     <w:p>
@@ -322,7 +740,7 @@
           <w:ilvl w:val="0"/>
           <w:numId w:val="2"/>
         </w:numPr>
-        <w:spacing w:before="240"/>
+        <w:spacing w:before="240" w:line="360" w:lineRule="auto"/>
         <w:ind w:left="0" w:firstLine="567"/>
         <w:jc w:val="both"/>
         <w:rPr>
@@ -331,6 +749,22 @@
           <w:szCs w:val="28"/>
         </w:rPr>
       </w:pPr>
+      <w:r>
+        <w:rPr>
+          <w:rFonts w:ascii="Times New Roman" w:eastAsiaTheme="minorEastAsia" w:hAnsi="Times New Roman" w:cs="Times New Roman"/>
+          <w:sz w:val="28"/>
+          <w:szCs w:val="28"/>
+        </w:rPr>
+        <w:t xml:space="preserve">Fingerprint identification using space invariant transforms </w:t>
+      </w:r>
+      <w:r>
+        <w:rPr>
+          <w:rFonts w:ascii="Times New Roman" w:eastAsiaTheme="minorEastAsia" w:hAnsi="Times New Roman" w:cs="Times New Roman"/>
+          <w:sz w:val="28"/>
+          <w:szCs w:val="28"/>
+        </w:rPr>
+        <w:t xml:space="preserve">/ </w:t>
+      </w:r>
       <w:proofErr w:type="spellStart"/>
       <w:r>
         <w:rPr>
@@ -347,7 +781,15 @@
           <w:sz w:val="28"/>
           <w:szCs w:val="28"/>
         </w:rPr>
-        <w:t xml:space="preserve"> V.A. and </w:t>
+        <w:t xml:space="preserve"> V.A.</w:t>
+      </w:r>
+      <w:r>
+        <w:rPr>
+          <w:rFonts w:ascii="Times New Roman" w:eastAsiaTheme="minorEastAsia" w:hAnsi="Times New Roman" w:cs="Times New Roman"/>
+          <w:sz w:val="28"/>
+          <w:szCs w:val="28"/>
+        </w:rPr>
+        <w:t xml:space="preserve">, </w:t>
       </w:r>
       <w:proofErr w:type="spellStart"/>
       <w:r>
@@ -365,7 +807,71 @@
           <w:sz w:val="28"/>
           <w:szCs w:val="28"/>
         </w:rPr>
-        <w:t xml:space="preserve"> M.P., “Fingerprint identification using space invariant transforms,” Pattern Recognition Letters, vol. 23, no. 5, pp. 609–619, 2002.</w:t>
+        <w:t xml:space="preserve"> M.P.</w:t>
+      </w:r>
+      <w:r>
+        <w:rPr>
+          <w:rFonts w:ascii="Times New Roman" w:eastAsiaTheme="minorEastAsia" w:hAnsi="Times New Roman" w:cs="Times New Roman"/>
+          <w:sz w:val="28"/>
+          <w:szCs w:val="28"/>
+        </w:rPr>
+        <w:t xml:space="preserve"> //</w:t>
+      </w:r>
+      <w:r>
+        <w:rPr>
+          <w:rFonts w:ascii="Times New Roman" w:eastAsiaTheme="minorEastAsia" w:hAnsi="Times New Roman" w:cs="Times New Roman"/>
+          <w:sz w:val="28"/>
+          <w:szCs w:val="28"/>
+        </w:rPr>
+        <w:t xml:space="preserve"> Pattern Recognition Letters</w:t>
+      </w:r>
+      <w:r>
+        <w:rPr>
+          <w:rFonts w:ascii="Times New Roman" w:eastAsiaTheme="minorEastAsia" w:hAnsi="Times New Roman" w:cs="Times New Roman"/>
+          <w:sz w:val="28"/>
+          <w:szCs w:val="28"/>
+        </w:rPr>
+        <w:t>. – 2007. – V</w:t>
+      </w:r>
+      <w:r>
+        <w:rPr>
+          <w:rFonts w:ascii="Times New Roman" w:eastAsiaTheme="minorEastAsia" w:hAnsi="Times New Roman" w:cs="Times New Roman"/>
+          <w:sz w:val="28"/>
+          <w:szCs w:val="28"/>
+        </w:rPr>
+        <w:t>ol. 23</w:t>
+      </w:r>
+      <w:r>
+        <w:rPr>
+          <w:rFonts w:ascii="Times New Roman" w:eastAsiaTheme="minorEastAsia" w:hAnsi="Times New Roman" w:cs="Times New Roman"/>
+          <w:sz w:val="28"/>
+          <w:szCs w:val="28"/>
+        </w:rPr>
+        <w:t xml:space="preserve"> – </w:t>
+      </w:r>
+      <w:r>
+        <w:rPr>
+          <w:rFonts w:ascii="Times New Roman" w:eastAsiaTheme="minorEastAsia" w:hAnsi="Times New Roman" w:cs="Times New Roman"/>
+          <w:sz w:val="28"/>
+          <w:szCs w:val="28"/>
+        </w:rPr>
+        <w:t>pp. 609</w:t>
+      </w:r>
+      <w:r>
+        <w:rPr>
+          <w:rFonts w:ascii="Times New Roman" w:eastAsiaTheme="minorEastAsia" w:hAnsi="Times New Roman" w:cs="Times New Roman"/>
+          <w:sz w:val="28"/>
+          <w:szCs w:val="28"/>
+        </w:rPr>
+        <w:t xml:space="preserve"> </w:t>
+      </w:r>
+      <w:r>
+        <w:rPr>
+          <w:rFonts w:ascii="Times New Roman" w:eastAsiaTheme="minorEastAsia" w:hAnsi="Times New Roman" w:cs="Times New Roman"/>
+          <w:sz w:val="28"/>
+          <w:szCs w:val="28"/>
+        </w:rPr>
+        <w:t>–619.</w:t>
       </w:r>
     </w:p>
     <w:p>
@@ -375,7 +881,7 @@
           <w:ilvl w:val="0"/>
           <w:numId w:val="2"/>
         </w:numPr>
-        <w:spacing w:before="240"/>
+        <w:spacing w:before="240" w:line="360" w:lineRule="auto"/>
         <w:ind w:left="0" w:firstLine="567"/>
         <w:jc w:val="both"/>
         <w:rPr>
@@ -390,6 +896,40 @@
           <w:sz w:val="28"/>
           <w:szCs w:val="28"/>
         </w:rPr>
+        <w:t xml:space="preserve">Combined optical and neural network fingerprint </w:t>
+      </w:r>
+      <w:proofErr w:type="gramStart"/>
+      <w:r>
+        <w:rPr>
+          <w:rFonts w:ascii="Times New Roman" w:eastAsiaTheme="minorEastAsia" w:hAnsi="Times New Roman" w:cs="Times New Roman"/>
+          <w:sz w:val="28"/>
+          <w:szCs w:val="28"/>
+        </w:rPr>
+        <w:t xml:space="preserve">matching </w:t>
+      </w:r>
+      <w:r>
+        <w:rPr>
+          <w:rFonts w:ascii="Times New Roman" w:eastAsiaTheme="minorEastAsia" w:hAnsi="Times New Roman" w:cs="Times New Roman"/>
+          <w:sz w:val="28"/>
+          <w:szCs w:val="28"/>
+        </w:rPr>
+        <w:t xml:space="preserve"> /</w:t>
+      </w:r>
+      <w:proofErr w:type="gramEnd"/>
+      <w:r>
+        <w:rPr>
+          <w:rFonts w:ascii="Times New Roman" w:eastAsiaTheme="minorEastAsia" w:hAnsi="Times New Roman" w:cs="Times New Roman"/>
+          <w:sz w:val="28"/>
+          <w:szCs w:val="28"/>
+        </w:rPr>
+        <w:t xml:space="preserve"> </w:t>
+      </w:r>
+      <w:r>
+        <w:rPr>
+          <w:rFonts w:ascii="Times New Roman" w:eastAsiaTheme="minorEastAsia" w:hAnsi="Times New Roman" w:cs="Times New Roman"/>
+          <w:sz w:val="28"/>
+          <w:szCs w:val="28"/>
+        </w:rPr>
         <w:t xml:space="preserve">Wilson C.L., Watson C.I. and </w:t>
       </w:r>
       <w:proofErr w:type="spellStart"/>
@@ -408,7 +948,79 @@
           <w:sz w:val="28"/>
           <w:szCs w:val="28"/>
         </w:rPr>
-        <w:t xml:space="preserve"> E.G., “Combined optical and neural network fingerprint matching,” Proc. of SPIE (Optical Pattern Recognition VIII), vol. 3073, pp. 373–382, 1997</w:t>
+        <w:t xml:space="preserve"> E.G.</w:t>
+      </w:r>
+      <w:r>
+        <w:rPr>
+          <w:rFonts w:ascii="Times New Roman" w:eastAsiaTheme="minorEastAsia" w:hAnsi="Times New Roman" w:cs="Times New Roman"/>
+          <w:sz w:val="28"/>
+          <w:szCs w:val="28"/>
+        </w:rPr>
+        <w:t xml:space="preserve"> // </w:t>
+      </w:r>
+      <w:r>
+        <w:rPr>
+          <w:rFonts w:ascii="Times New Roman" w:eastAsiaTheme="minorEastAsia" w:hAnsi="Times New Roman" w:cs="Times New Roman"/>
+          <w:sz w:val="28"/>
+          <w:szCs w:val="28"/>
+        </w:rPr>
+        <w:t>Proc. of SPIE (Optical Pattern Recognition VIII)</w:t>
+      </w:r>
+      <w:r>
+        <w:rPr>
+          <w:rFonts w:ascii="Times New Roman" w:eastAsiaTheme="minorEastAsia" w:hAnsi="Times New Roman" w:cs="Times New Roman"/>
+          <w:sz w:val="28"/>
+          <w:szCs w:val="28"/>
+        </w:rPr>
+        <w:t xml:space="preserve"> – 1997. –</w:t>
+      </w:r>
+      <w:r>
+        <w:rPr>
+          <w:rFonts w:ascii="Times New Roman" w:eastAsiaTheme="minorEastAsia" w:hAnsi="Times New Roman" w:cs="Times New Roman"/>
+          <w:sz w:val="28"/>
+          <w:szCs w:val="28"/>
+        </w:rPr>
+        <w:t xml:space="preserve"> </w:t>
+      </w:r>
+      <w:r>
+        <w:rPr>
+          <w:rFonts w:ascii="Times New Roman" w:eastAsiaTheme="minorEastAsia" w:hAnsi="Times New Roman" w:cs="Times New Roman"/>
+          <w:sz w:val="28"/>
+          <w:szCs w:val="28"/>
+        </w:rPr>
+        <w:t>V</w:t>
+      </w:r>
+      <w:r>
+        <w:rPr>
+          <w:rFonts w:ascii="Times New Roman" w:eastAsiaTheme="minorEastAsia" w:hAnsi="Times New Roman" w:cs="Times New Roman"/>
+          <w:sz w:val="28"/>
+          <w:szCs w:val="28"/>
+        </w:rPr>
+        <w:t>ol. 3073</w:t>
+      </w:r>
+      <w:r>
+        <w:rPr>
+          <w:rFonts w:ascii="Times New Roman" w:eastAsiaTheme="minorEastAsia" w:hAnsi="Times New Roman" w:cs="Times New Roman"/>
+          <w:sz w:val="28"/>
+          <w:szCs w:val="28"/>
+        </w:rPr>
+        <w:t>. –</w:t>
+      </w:r>
+      <w:r>
+        <w:rPr>
+          <w:rFonts w:ascii="Times New Roman" w:eastAsiaTheme="minorEastAsia" w:hAnsi="Times New Roman" w:cs="Times New Roman"/>
+          <w:sz w:val="28"/>
+          <w:szCs w:val="28"/>
+        </w:rPr>
+        <w:t xml:space="preserve"> pp. 373–382</w:t>
+      </w:r>
+      <w:r>
+        <w:rPr>
+          <w:rFonts w:ascii="Times New Roman" w:eastAsiaTheme="minorEastAsia" w:hAnsi="Times New Roman" w:cs="Times New Roman"/>
+          <w:sz w:val="28"/>
+          <w:szCs w:val="28"/>
+        </w:rPr>
+        <w:t>.</w:t>
       </w:r>
     </w:p>
     <w:p>
@@ -418,7 +1030,7 @@
           <w:ilvl w:val="0"/>
           <w:numId w:val="2"/>
         </w:numPr>
-        <w:spacing w:before="240"/>
+        <w:spacing w:before="240" w:line="360" w:lineRule="auto"/>
         <w:ind w:left="0" w:firstLine="567"/>
         <w:jc w:val="both"/>
         <w:rPr>
@@ -433,7 +1045,87 @@
           <w:sz w:val="28"/>
           <w:szCs w:val="28"/>
         </w:rPr>
-        <w:t>Coetzee L. and Botha E.C., “Fingerprint recognition in low quality images,” Pattern Recognition, vol. 26, no. 10, pp. 1441–1460, 1993.</w:t>
+        <w:t xml:space="preserve">Fingerprint recognition in low quality images </w:t>
+      </w:r>
+      <w:r>
+        <w:rPr>
+          <w:rFonts w:ascii="Times New Roman" w:eastAsiaTheme="minorEastAsia" w:hAnsi="Times New Roman" w:cs="Times New Roman"/>
+          <w:sz w:val="28"/>
+          <w:szCs w:val="28"/>
+        </w:rPr>
+        <w:t xml:space="preserve">/ </w:t>
+      </w:r>
+      <w:r>
+        <w:rPr>
+          <w:rFonts w:ascii="Times New Roman" w:eastAsiaTheme="minorEastAsia" w:hAnsi="Times New Roman" w:cs="Times New Roman"/>
+          <w:sz w:val="28"/>
+          <w:szCs w:val="28"/>
+        </w:rPr>
+        <w:t>Coetzee L. and Botha E.C.</w:t>
+      </w:r>
+      <w:r>
+        <w:rPr>
+          <w:rFonts w:ascii="Times New Roman" w:eastAsiaTheme="minorEastAsia" w:hAnsi="Times New Roman" w:cs="Times New Roman"/>
+          <w:sz w:val="28"/>
+          <w:szCs w:val="28"/>
+        </w:rPr>
+        <w:t xml:space="preserve"> // </w:t>
+      </w:r>
+      <w:r>
+        <w:rPr>
+          <w:rFonts w:ascii="Times New Roman" w:eastAsiaTheme="minorEastAsia" w:hAnsi="Times New Roman" w:cs="Times New Roman"/>
+          <w:sz w:val="28"/>
+          <w:szCs w:val="28"/>
+        </w:rPr>
+        <w:t>Pattern Recognition</w:t>
+      </w:r>
+      <w:r>
+        <w:rPr>
+          <w:rFonts w:ascii="Times New Roman" w:eastAsiaTheme="minorEastAsia" w:hAnsi="Times New Roman" w:cs="Times New Roman"/>
+          <w:sz w:val="28"/>
+          <w:szCs w:val="28"/>
+        </w:rPr>
+        <w:t>. – 1993. –</w:t>
+      </w:r>
+      <w:r>
+        <w:rPr>
+          <w:rFonts w:ascii="Times New Roman" w:eastAsiaTheme="minorEastAsia" w:hAnsi="Times New Roman" w:cs="Times New Roman"/>
+          <w:sz w:val="28"/>
+          <w:szCs w:val="28"/>
+        </w:rPr>
+        <w:t xml:space="preserve"> </w:t>
+      </w:r>
+      <w:r>
+        <w:rPr>
+          <w:rFonts w:ascii="Times New Roman" w:eastAsiaTheme="minorEastAsia" w:hAnsi="Times New Roman" w:cs="Times New Roman"/>
+          <w:sz w:val="28"/>
+          <w:szCs w:val="28"/>
+        </w:rPr>
+        <w:t>V</w:t>
+      </w:r>
+      <w:r>
+        <w:rPr>
+          <w:rFonts w:ascii="Times New Roman" w:eastAsiaTheme="minorEastAsia" w:hAnsi="Times New Roman" w:cs="Times New Roman"/>
+          <w:sz w:val="28"/>
+          <w:szCs w:val="28"/>
+        </w:rPr>
+        <w:t>ol. 26</w:t>
+      </w:r>
+      <w:r>
+        <w:rPr>
+          <w:rFonts w:ascii="Times New Roman" w:eastAsiaTheme="minorEastAsia" w:hAnsi="Times New Roman" w:cs="Times New Roman"/>
+          <w:sz w:val="28"/>
+          <w:szCs w:val="28"/>
+        </w:rPr>
+        <w:t xml:space="preserve"> –</w:t>
+      </w:r>
+      <w:r>
+        <w:rPr>
+          <w:rFonts w:ascii="Times New Roman" w:eastAsiaTheme="minorEastAsia" w:hAnsi="Times New Roman" w:cs="Times New Roman"/>
+          <w:sz w:val="28"/>
+          <w:szCs w:val="28"/>
+        </w:rPr>
+        <w:t xml:space="preserve"> pp. 1441–1460.</w:t>
       </w:r>
     </w:p>
     <w:p>
@@ -443,7 +1135,7 @@
           <w:ilvl w:val="0"/>
           <w:numId w:val="2"/>
         </w:numPr>
-        <w:spacing w:before="240"/>
+        <w:spacing w:before="240" w:line="360" w:lineRule="auto"/>
         <w:ind w:left="0" w:firstLine="567"/>
         <w:jc w:val="both"/>
         <w:rPr>
@@ -452,6 +1144,50 @@
           <w:szCs w:val="28"/>
         </w:rPr>
       </w:pPr>
+      <w:proofErr w:type="spellStart"/>
+      <w:r>
+        <w:rPr>
+          <w:rFonts w:ascii="Times New Roman" w:eastAsiaTheme="minorEastAsia" w:hAnsi="Times New Roman" w:cs="Times New Roman"/>
+          <w:sz w:val="28"/>
+          <w:szCs w:val="28"/>
+        </w:rPr>
+        <w:t>Filterbank</w:t>
+      </w:r>
+      <w:proofErr w:type="spellEnd"/>
+      <w:r>
+        <w:rPr>
+          <w:rFonts w:ascii="Times New Roman" w:eastAsiaTheme="minorEastAsia" w:hAnsi="Times New Roman" w:cs="Times New Roman"/>
+          <w:sz w:val="28"/>
+          <w:szCs w:val="28"/>
+        </w:rPr>
+        <w:t xml:space="preserve">-based fingerprint </w:t>
+      </w:r>
+      <w:proofErr w:type="gramStart"/>
+      <w:r>
+        <w:rPr>
+          <w:rFonts w:ascii="Times New Roman" w:eastAsiaTheme="minorEastAsia" w:hAnsi="Times New Roman" w:cs="Times New Roman"/>
+          <w:sz w:val="28"/>
+          <w:szCs w:val="28"/>
+        </w:rPr>
+        <w:t xml:space="preserve">matching </w:t>
+      </w:r>
+      <w:r>
+        <w:rPr>
+          <w:rFonts w:ascii="Times New Roman" w:eastAsiaTheme="minorEastAsia" w:hAnsi="Times New Roman" w:cs="Times New Roman"/>
+          <w:sz w:val="28"/>
+          <w:szCs w:val="28"/>
+        </w:rPr>
+        <w:t xml:space="preserve"> /</w:t>
+      </w:r>
+      <w:proofErr w:type="gramEnd"/>
+      <w:r>
+        <w:rPr>
+          <w:rFonts w:ascii="Times New Roman" w:eastAsiaTheme="minorEastAsia" w:hAnsi="Times New Roman" w:cs="Times New Roman"/>
+          <w:sz w:val="28"/>
+          <w:szCs w:val="28"/>
+        </w:rPr>
+        <w:t xml:space="preserve"> </w:t>
+      </w:r>
       <w:r>
         <w:rPr>
           <w:rFonts w:ascii="Times New Roman" w:eastAsiaTheme="minorEastAsia" w:hAnsi="Times New Roman" w:cs="Times New Roman"/>
@@ -494,25 +1230,103 @@
           <w:sz w:val="28"/>
           <w:szCs w:val="28"/>
         </w:rPr>
-        <w:t xml:space="preserve"> S., “</w:t>
-      </w:r>
-      <w:proofErr w:type="spellStart"/>
-      <w:r>
-        <w:rPr>
-          <w:rFonts w:ascii="Times New Roman" w:eastAsiaTheme="minorEastAsia" w:hAnsi="Times New Roman" w:cs="Times New Roman"/>
-          <w:sz w:val="28"/>
-          <w:szCs w:val="28"/>
-        </w:rPr>
-        <w:t>Filterbank</w:t>
-      </w:r>
-      <w:proofErr w:type="spellEnd"/>
-      <w:r>
-        <w:rPr>
-          <w:rFonts w:ascii="Times New Roman" w:eastAsiaTheme="minorEastAsia" w:hAnsi="Times New Roman" w:cs="Times New Roman"/>
-          <w:sz w:val="28"/>
-          <w:szCs w:val="28"/>
-        </w:rPr>
-        <w:t>-based fingerprint matching,” IEEE Transactions on Image Processing, vol. 9, pp. 846–859, 2000.</w:t>
+        <w:t xml:space="preserve"> S.</w:t>
+      </w:r>
+      <w:r>
+        <w:rPr>
+          <w:rFonts w:ascii="Times New Roman" w:eastAsiaTheme="minorEastAsia" w:hAnsi="Times New Roman" w:cs="Times New Roman"/>
+          <w:sz w:val="28"/>
+          <w:szCs w:val="28"/>
+        </w:rPr>
+        <w:t xml:space="preserve"> // </w:t>
+      </w:r>
+      <w:r>
+        <w:rPr>
+          <w:rFonts w:ascii="Times New Roman" w:eastAsiaTheme="minorEastAsia" w:hAnsi="Times New Roman" w:cs="Times New Roman"/>
+          <w:sz w:val="28"/>
+          <w:szCs w:val="28"/>
+        </w:rPr>
+        <w:t xml:space="preserve"> IEEE Transactions on Image Processing</w:t>
+      </w:r>
+      <w:r>
+        <w:rPr>
+          <w:rFonts w:ascii="Times New Roman" w:eastAsiaTheme="minorEastAsia" w:hAnsi="Times New Roman" w:cs="Times New Roman"/>
+          <w:sz w:val="28"/>
+          <w:szCs w:val="28"/>
+        </w:rPr>
+        <w:t xml:space="preserve">. – </w:t>
+      </w:r>
+      <w:r>
+        <w:rPr>
+          <w:rFonts w:ascii="Times New Roman" w:eastAsiaTheme="minorEastAsia" w:hAnsi="Times New Roman" w:cs="Times New Roman"/>
+          <w:sz w:val="28"/>
+          <w:szCs w:val="28"/>
+        </w:rPr>
+        <w:t>2000</w:t>
+      </w:r>
+      <w:r>
+        <w:rPr>
+          <w:rFonts w:ascii="Times New Roman" w:eastAsiaTheme="minorEastAsia" w:hAnsi="Times New Roman" w:cs="Times New Roman"/>
+          <w:sz w:val="28"/>
+          <w:szCs w:val="28"/>
+        </w:rPr>
+        <w:t>. –</w:t>
+      </w:r>
+      <w:r>
+        <w:rPr>
+          <w:rFonts w:ascii="Times New Roman" w:eastAsiaTheme="minorEastAsia" w:hAnsi="Times New Roman" w:cs="Times New Roman"/>
+          <w:sz w:val="28"/>
+          <w:szCs w:val="28"/>
+        </w:rPr>
+        <w:t xml:space="preserve"> </w:t>
+      </w:r>
+      <w:r>
+        <w:rPr>
+          <w:rFonts w:ascii="Times New Roman" w:eastAsiaTheme="minorEastAsia" w:hAnsi="Times New Roman" w:cs="Times New Roman"/>
+          <w:sz w:val="28"/>
+          <w:szCs w:val="28"/>
+        </w:rPr>
+        <w:t>V</w:t>
+      </w:r>
+      <w:r>
+        <w:rPr>
+          <w:rFonts w:ascii="Times New Roman" w:eastAsiaTheme="minorEastAsia" w:hAnsi="Times New Roman" w:cs="Times New Roman"/>
+          <w:sz w:val="28"/>
+          <w:szCs w:val="28"/>
+        </w:rPr>
+        <w:t>ol. 9</w:t>
+      </w:r>
+      <w:r>
+        <w:rPr>
+          <w:rFonts w:ascii="Times New Roman" w:eastAsiaTheme="minorEastAsia" w:hAnsi="Times New Roman" w:cs="Times New Roman"/>
+          <w:sz w:val="28"/>
+          <w:szCs w:val="28"/>
+        </w:rPr>
+        <w:t xml:space="preserve"> –</w:t>
+      </w:r>
+      <w:r>
+        <w:rPr>
+          <w:rFonts w:ascii="Times New Roman" w:eastAsiaTheme="minorEastAsia" w:hAnsi="Times New Roman" w:cs="Times New Roman"/>
+          <w:sz w:val="28"/>
+          <w:szCs w:val="28"/>
+        </w:rPr>
+        <w:t xml:space="preserve"> p</w:t>
+      </w:r>
+      <w:r>
+        <w:rPr>
+          <w:rFonts w:ascii="Times New Roman" w:eastAsiaTheme="minorEastAsia" w:hAnsi="Times New Roman" w:cs="Times New Roman"/>
+          <w:sz w:val="28"/>
+          <w:szCs w:val="28"/>
+        </w:rPr>
+        <w:t>p. 846–85</w:t>
+      </w:r>
+      <w:r>
+        <w:rPr>
+          <w:rFonts w:ascii="Times New Roman" w:eastAsiaTheme="minorEastAsia" w:hAnsi="Times New Roman" w:cs="Times New Roman"/>
+          <w:sz w:val="28"/>
+          <w:szCs w:val="28"/>
+        </w:rPr>
+        <w:t>.</w:t>
       </w:r>
     </w:p>
     <w:p>
@@ -522,7 +1336,7 @@
           <w:ilvl w:val="0"/>
           <w:numId w:val="2"/>
         </w:numPr>
-        <w:spacing w:before="240"/>
+        <w:spacing w:before="240" w:line="360" w:lineRule="auto"/>
         <w:ind w:left="0" w:firstLine="567"/>
         <w:jc w:val="both"/>
         <w:rPr>
@@ -531,6 +1345,41 @@
           <w:szCs w:val="28"/>
         </w:rPr>
       </w:pPr>
+      <w:r>
+        <w:rPr>
+          <w:rFonts w:ascii="Times New Roman" w:eastAsiaTheme="minorEastAsia" w:hAnsi="Times New Roman" w:cs="Times New Roman"/>
+          <w:sz w:val="28"/>
+          <w:szCs w:val="28"/>
+        </w:rPr>
+        <w:lastRenderedPageBreak/>
+        <w:t xml:space="preserve">Texture feature based fingerprint recognition for low quality </w:t>
+      </w:r>
+      <w:proofErr w:type="gramStart"/>
+      <w:r>
+        <w:rPr>
+          <w:rFonts w:ascii="Times New Roman" w:eastAsiaTheme="minorEastAsia" w:hAnsi="Times New Roman" w:cs="Times New Roman"/>
+          <w:sz w:val="28"/>
+          <w:szCs w:val="28"/>
+        </w:rPr>
+        <w:t xml:space="preserve">images </w:t>
+      </w:r>
+      <w:r>
+        <w:rPr>
+          <w:rFonts w:ascii="Times New Roman" w:eastAsiaTheme="minorEastAsia" w:hAnsi="Times New Roman" w:cs="Times New Roman"/>
+          <w:sz w:val="28"/>
+          <w:szCs w:val="28"/>
+        </w:rPr>
+        <w:t xml:space="preserve"> /</w:t>
+      </w:r>
+      <w:proofErr w:type="gramEnd"/>
+      <w:r>
+        <w:rPr>
+          <w:rFonts w:ascii="Times New Roman" w:eastAsiaTheme="minorEastAsia" w:hAnsi="Times New Roman" w:cs="Times New Roman"/>
+          <w:sz w:val="28"/>
+          <w:szCs w:val="28"/>
+        </w:rPr>
+        <w:t xml:space="preserve"> </w:t>
+      </w:r>
       <w:proofErr w:type="spellStart"/>
       <w:r>
         <w:rPr>
@@ -601,7 +1450,15 @@
           <w:sz w:val="28"/>
           <w:szCs w:val="28"/>
         </w:rPr>
-        <w:t>, “Texture feature based fingerprint recognition for low quality images”, Micro-</w:t>
+        <w:t xml:space="preserve"> //</w:t>
+      </w:r>
+      <w:r>
+        <w:rPr>
+          <w:rFonts w:ascii="Times New Roman" w:eastAsiaTheme="minorEastAsia" w:hAnsi="Times New Roman" w:cs="Times New Roman"/>
+          <w:sz w:val="28"/>
+          <w:szCs w:val="28"/>
+        </w:rPr>
+        <w:t xml:space="preserve"> Micro-</w:t>
       </w:r>
       <w:proofErr w:type="spellStart"/>
       <w:r>
@@ -619,7 +1476,47 @@
           <w:sz w:val="28"/>
           <w:szCs w:val="28"/>
         </w:rPr>
-        <w:t xml:space="preserve"> and Human Science (MHS), 2011 International Symposium on</w:t>
+        <w:t xml:space="preserve"> and Human Science (MHS)</w:t>
+      </w:r>
+      <w:r>
+        <w:rPr>
+          <w:rFonts w:ascii="Times New Roman" w:eastAsiaTheme="minorEastAsia" w:hAnsi="Times New Roman" w:cs="Times New Roman"/>
+          <w:sz w:val="28"/>
+          <w:szCs w:val="28"/>
+        </w:rPr>
+        <w:t>. –</w:t>
+      </w:r>
+      <w:r>
+        <w:rPr>
+          <w:rFonts w:ascii="Times New Roman" w:eastAsiaTheme="minorEastAsia" w:hAnsi="Times New Roman" w:cs="Times New Roman"/>
+          <w:sz w:val="28"/>
+          <w:szCs w:val="28"/>
+        </w:rPr>
+        <w:t xml:space="preserve"> 2011</w:t>
+      </w:r>
+      <w:r>
+        <w:rPr>
+          <w:rFonts w:ascii="Times New Roman" w:eastAsiaTheme="minorEastAsia" w:hAnsi="Times New Roman" w:cs="Times New Roman"/>
+          <w:sz w:val="28"/>
+          <w:szCs w:val="28"/>
+        </w:rPr>
+        <w:t>. –</w:t>
+      </w:r>
+      <w:r>
+        <w:rPr>
+          <w:rFonts w:ascii="Times New Roman" w:eastAsiaTheme="minorEastAsia" w:hAnsi="Times New Roman" w:cs="Times New Roman"/>
+          <w:sz w:val="28"/>
+          <w:szCs w:val="28"/>
+        </w:rPr>
+        <w:t xml:space="preserve"> </w:t>
+      </w:r>
+      <w:r>
+        <w:rPr>
+          <w:rFonts w:ascii="Times New Roman" w:eastAsiaTheme="minorEastAsia" w:hAnsi="Times New Roman" w:cs="Times New Roman"/>
+          <w:sz w:val="28"/>
+          <w:szCs w:val="28"/>
+        </w:rPr>
+        <w:t>pp. 216 – 230.</w:t>
       </w:r>
     </w:p>
     <w:p>
@@ -629,8 +1526,8 @@
           <w:ilvl w:val="0"/>
           <w:numId w:val="2"/>
         </w:numPr>
-        <w:spacing w:before="240"/>
-        <w:ind w:left="0" w:firstLine="709"/>
+        <w:spacing w:before="240" w:line="360" w:lineRule="auto"/>
+        <w:ind w:left="0" w:firstLine="567"/>
         <w:jc w:val="both"/>
         <w:rPr>
           <w:rFonts w:ascii="Times New Roman" w:eastAsiaTheme="minorEastAsia" w:hAnsi="Times New Roman" w:cs="Times New Roman"/>
@@ -647,6 +1544,22 @@
         </w:rPr>
         <w:t xml:space="preserve"> </w:t>
       </w:r>
+      <w:r>
+        <w:rPr>
+          <w:rFonts w:ascii="Times New Roman" w:eastAsiaTheme="minorEastAsia" w:hAnsi="Times New Roman" w:cs="Times New Roman"/>
+          <w:sz w:val="28"/>
+          <w:szCs w:val="28"/>
+        </w:rPr>
+        <w:t xml:space="preserve">Finger Print Recognition using Discrete Wavelet Transform </w:t>
+      </w:r>
+      <w:r>
+        <w:rPr>
+          <w:rFonts w:ascii="Times New Roman" w:eastAsiaTheme="minorEastAsia" w:hAnsi="Times New Roman" w:cs="Times New Roman"/>
+          <w:sz w:val="28"/>
+          <w:szCs w:val="28"/>
+        </w:rPr>
+        <w:t xml:space="preserve">/ </w:t>
+      </w:r>
       <w:proofErr w:type="spellStart"/>
       <w:r>
         <w:rPr>
@@ -741,46 +1654,28 @@
           <w:szCs w:val="28"/>
           <w:lang w:val="uk-UA"/>
         </w:rPr>
+        <w:t xml:space="preserve"> S., </w:t>
+      </w:r>
+      <w:proofErr w:type="spellStart"/>
+      <w:r>
+        <w:rPr>
+          <w:rFonts w:ascii="Times New Roman" w:eastAsiaTheme="minorEastAsia" w:hAnsi="Times New Roman" w:cs="Times New Roman"/>
+          <w:sz w:val="28"/>
+          <w:szCs w:val="28"/>
+          <w:lang w:val="uk-UA"/>
+        </w:rPr>
+        <w:t>Varsha</w:t>
+      </w:r>
+      <w:proofErr w:type="spellEnd"/>
+      <w:r>
+        <w:rPr>
+          <w:rFonts w:ascii="Times New Roman" w:eastAsiaTheme="minorEastAsia" w:hAnsi="Times New Roman" w:cs="Times New Roman"/>
+          <w:sz w:val="28"/>
+          <w:szCs w:val="28"/>
+          <w:lang w:val="uk-UA"/>
+        </w:rPr>
         <w:t xml:space="preserve"> </w:t>
       </w:r>
-      <w:r>
-        <w:rPr>
-          <w:rFonts w:ascii="Times New Roman" w:eastAsiaTheme="minorEastAsia" w:hAnsi="Times New Roman" w:cs="Times New Roman"/>
-          <w:sz w:val="28"/>
-          <w:szCs w:val="28"/>
-          <w:lang w:val="uk-UA"/>
-        </w:rPr>
-        <w:t>S.</w:t>
-      </w:r>
-      <w:r>
-        <w:rPr>
-          <w:rFonts w:ascii="Times New Roman" w:eastAsiaTheme="minorEastAsia" w:hAnsi="Times New Roman" w:cs="Times New Roman"/>
-          <w:sz w:val="28"/>
-          <w:szCs w:val="28"/>
-          <w:lang w:val="uk-UA"/>
-        </w:rPr>
-        <w:t xml:space="preserve">, </w:t>
-      </w:r>
-      <w:proofErr w:type="spellStart"/>
-      <w:r>
-        <w:rPr>
-          <w:rFonts w:ascii="Times New Roman" w:eastAsiaTheme="minorEastAsia" w:hAnsi="Times New Roman" w:cs="Times New Roman"/>
-          <w:sz w:val="28"/>
-          <w:szCs w:val="28"/>
-          <w:lang w:val="uk-UA"/>
-        </w:rPr>
-        <w:t>Varsha</w:t>
-      </w:r>
-      <w:proofErr w:type="spellEnd"/>
-      <w:r>
-        <w:rPr>
-          <w:rFonts w:ascii="Times New Roman" w:eastAsiaTheme="minorEastAsia" w:hAnsi="Times New Roman" w:cs="Times New Roman"/>
-          <w:sz w:val="28"/>
-          <w:szCs w:val="28"/>
-          <w:lang w:val="uk-UA"/>
-        </w:rPr>
-        <w:t xml:space="preserve"> </w:t>
-      </w:r>
       <w:proofErr w:type="spellStart"/>
       <w:r>
         <w:rPr>
@@ -799,49 +1694,15 @@
           <w:szCs w:val="28"/>
           <w:lang w:val="uk-UA"/>
         </w:rPr>
-        <w:t xml:space="preserve"> </w:t>
-      </w:r>
-      <w:r>
-        <w:rPr>
-          <w:rFonts w:ascii="Times New Roman" w:eastAsiaTheme="minorEastAsia" w:hAnsi="Times New Roman" w:cs="Times New Roman"/>
-          <w:sz w:val="28"/>
-          <w:szCs w:val="28"/>
-          <w:lang w:val="uk-UA"/>
-        </w:rPr>
-        <w:t>P.</w:t>
-      </w:r>
-      <w:r>
-        <w:rPr>
-          <w:rFonts w:ascii="Times New Roman" w:eastAsiaTheme="minorEastAsia" w:hAnsi="Times New Roman" w:cs="Times New Roman"/>
-          <w:sz w:val="28"/>
-          <w:szCs w:val="28"/>
-          <w:lang w:val="uk-UA"/>
-        </w:rPr>
-        <w:t xml:space="preserve"> </w:t>
-      </w:r>
-      <w:r>
-        <w:rPr>
-          <w:rFonts w:ascii="Times New Roman" w:eastAsiaTheme="minorEastAsia" w:hAnsi="Times New Roman" w:cs="Times New Roman"/>
-          <w:sz w:val="28"/>
-          <w:szCs w:val="28"/>
-        </w:rPr>
-        <w:t>“</w:t>
-      </w:r>
-      <w:r>
-        <w:rPr>
-          <w:rFonts w:ascii="Times New Roman" w:eastAsiaTheme="minorEastAsia" w:hAnsi="Times New Roman" w:cs="Times New Roman"/>
-          <w:sz w:val="28"/>
-          <w:szCs w:val="28"/>
-        </w:rPr>
-        <w:t xml:space="preserve">Finger Print Recognition using Discrete Wavelet </w:t>
-      </w:r>
-      <w:r>
-        <w:rPr>
-          <w:rFonts w:ascii="Times New Roman" w:eastAsiaTheme="minorEastAsia" w:hAnsi="Times New Roman" w:cs="Times New Roman"/>
-          <w:sz w:val="28"/>
-          <w:szCs w:val="28"/>
-        </w:rPr>
-        <w:t xml:space="preserve">Transform”, </w:t>
+        <w:t xml:space="preserve"> P. </w:t>
+      </w:r>
+      <w:r>
+        <w:rPr>
+          <w:rFonts w:ascii="Times New Roman" w:eastAsiaTheme="minorEastAsia" w:hAnsi="Times New Roman" w:cs="Times New Roman"/>
+          <w:sz w:val="28"/>
+          <w:szCs w:val="28"/>
+        </w:rPr>
+        <w:t xml:space="preserve">// </w:t>
       </w:r>
       <w:r>
         <w:rPr>
@@ -857,22 +1718,1581 @@
           <w:sz w:val="28"/>
           <w:szCs w:val="28"/>
         </w:rPr>
-        <w:t>, Volume 1 – No. 24, 2010</w:t>
-      </w:r>
-      <w:r>
-        <w:rPr>
-          <w:rFonts w:ascii="Times New Roman" w:eastAsiaTheme="minorEastAsia" w:hAnsi="Times New Roman" w:cs="Times New Roman"/>
-          <w:sz w:val="28"/>
-          <w:szCs w:val="28"/>
-        </w:rPr>
-        <w:cr/>
-      </w:r>
-      <w:bookmarkStart w:id="0" w:name="_GoBack"/>
-      <w:bookmarkEnd w:id="0"/>
+        <w:t>. – 2010 –</w:t>
+      </w:r>
+      <w:r>
+        <w:rPr>
+          <w:rFonts w:ascii="Times New Roman" w:eastAsiaTheme="minorEastAsia" w:hAnsi="Times New Roman" w:cs="Times New Roman"/>
+          <w:sz w:val="28"/>
+          <w:szCs w:val="28"/>
+        </w:rPr>
+        <w:t xml:space="preserve"> Vol</w:t>
+      </w:r>
+      <w:r>
+        <w:rPr>
+          <w:rFonts w:ascii="Times New Roman" w:eastAsiaTheme="minorEastAsia" w:hAnsi="Times New Roman" w:cs="Times New Roman"/>
+          <w:sz w:val="28"/>
+          <w:szCs w:val="28"/>
+        </w:rPr>
+        <w:t>.</w:t>
+      </w:r>
+      <w:r>
+        <w:rPr>
+          <w:rFonts w:ascii="Times New Roman" w:eastAsiaTheme="minorEastAsia" w:hAnsi="Times New Roman" w:cs="Times New Roman"/>
+          <w:sz w:val="28"/>
+          <w:szCs w:val="28"/>
+        </w:rPr>
+        <w:t xml:space="preserve"> 1 – </w:t>
+      </w:r>
+      <w:r>
+        <w:rPr>
+          <w:rFonts w:ascii="Times New Roman" w:eastAsiaTheme="minorEastAsia" w:hAnsi="Times New Roman" w:cs="Times New Roman"/>
+          <w:sz w:val="28"/>
+          <w:szCs w:val="28"/>
+        </w:rPr>
+        <w:t>pp. 312 – 340.</w:t>
+      </w:r>
     </w:p>
     <w:p>
       <w:pPr>
-        <w:rPr>
+        <w:pStyle w:val="ListParagraph"/>
+        <w:numPr>
+          <w:ilvl w:val="0"/>
+          <w:numId w:val="2"/>
+        </w:numPr>
+        <w:spacing w:before="240" w:line="360" w:lineRule="auto"/>
+        <w:ind w:left="0" w:firstLine="567"/>
+        <w:jc w:val="both"/>
+        <w:rPr>
+          <w:rFonts w:ascii="Times New Roman" w:eastAsiaTheme="minorEastAsia" w:hAnsi="Times New Roman" w:cs="Times New Roman"/>
+          <w:sz w:val="28"/>
+          <w:szCs w:val="28"/>
+        </w:rPr>
+      </w:pPr>
+      <w:r>
+        <w:rPr>
+          <w:rFonts w:ascii="Times New Roman" w:eastAsiaTheme="minorEastAsia" w:hAnsi="Times New Roman" w:cs="Times New Roman"/>
+          <w:sz w:val="28"/>
+          <w:szCs w:val="28"/>
+          <w:lang w:val="uk-UA"/>
+        </w:rPr>
+        <w:t xml:space="preserve"> </w:t>
+      </w:r>
+      <w:r>
+        <w:rPr>
+          <w:rFonts w:ascii="Times New Roman" w:eastAsiaTheme="minorEastAsia" w:hAnsi="Times New Roman" w:cs="Times New Roman"/>
+          <w:sz w:val="28"/>
+          <w:szCs w:val="28"/>
+        </w:rPr>
+        <w:t xml:space="preserve">Analyzing oriented patterns </w:t>
+      </w:r>
+      <w:r>
+        <w:rPr>
+          <w:rFonts w:ascii="Times New Roman" w:eastAsiaTheme="minorEastAsia" w:hAnsi="Times New Roman" w:cs="Times New Roman"/>
+          <w:sz w:val="28"/>
+          <w:szCs w:val="28"/>
+        </w:rPr>
+        <w:t xml:space="preserve">/ </w:t>
+      </w:r>
+      <w:proofErr w:type="spellStart"/>
+      <w:r>
+        <w:rPr>
+          <w:rFonts w:ascii="Times New Roman" w:eastAsiaTheme="minorEastAsia" w:hAnsi="Times New Roman" w:cs="Times New Roman"/>
+          <w:sz w:val="28"/>
+          <w:szCs w:val="28"/>
+        </w:rPr>
+        <w:t>Kass</w:t>
+      </w:r>
+      <w:proofErr w:type="spellEnd"/>
+      <w:r>
+        <w:rPr>
+          <w:rFonts w:ascii="Times New Roman" w:eastAsiaTheme="minorEastAsia" w:hAnsi="Times New Roman" w:cs="Times New Roman"/>
+          <w:sz w:val="28"/>
+          <w:szCs w:val="28"/>
+        </w:rPr>
+        <w:t xml:space="preserve"> M. and </w:t>
+      </w:r>
+      <w:proofErr w:type="spellStart"/>
+      <w:r>
+        <w:rPr>
+          <w:rFonts w:ascii="Times New Roman" w:eastAsiaTheme="minorEastAsia" w:hAnsi="Times New Roman" w:cs="Times New Roman"/>
+          <w:sz w:val="28"/>
+          <w:szCs w:val="28"/>
+        </w:rPr>
+        <w:t>Witkin</w:t>
+      </w:r>
+      <w:proofErr w:type="spellEnd"/>
+      <w:r>
+        <w:rPr>
+          <w:rFonts w:ascii="Times New Roman" w:eastAsiaTheme="minorEastAsia" w:hAnsi="Times New Roman" w:cs="Times New Roman"/>
+          <w:sz w:val="28"/>
+          <w:szCs w:val="28"/>
+        </w:rPr>
+        <w:t xml:space="preserve"> A.</w:t>
+      </w:r>
+      <w:r>
+        <w:rPr>
+          <w:rFonts w:ascii="Times New Roman" w:eastAsiaTheme="minorEastAsia" w:hAnsi="Times New Roman" w:cs="Times New Roman"/>
+          <w:sz w:val="28"/>
+          <w:szCs w:val="28"/>
+        </w:rPr>
+        <w:t xml:space="preserve"> // </w:t>
+      </w:r>
+      <w:r>
+        <w:rPr>
+          <w:rFonts w:ascii="Times New Roman" w:eastAsiaTheme="minorEastAsia" w:hAnsi="Times New Roman" w:cs="Times New Roman"/>
+          <w:sz w:val="28"/>
+          <w:szCs w:val="28"/>
+        </w:rPr>
+        <w:t>Computer Vision</w:t>
+      </w:r>
+      <w:r>
+        <w:rPr>
+          <w:rFonts w:ascii="Times New Roman" w:eastAsiaTheme="minorEastAsia" w:hAnsi="Times New Roman" w:cs="Times New Roman"/>
+          <w:sz w:val="28"/>
+          <w:szCs w:val="28"/>
+          <w:lang w:val="uk-UA"/>
+        </w:rPr>
+        <w:t xml:space="preserve"> </w:t>
+      </w:r>
+      <w:r>
+        <w:rPr>
+          <w:rFonts w:ascii="Times New Roman" w:eastAsiaTheme="minorEastAsia" w:hAnsi="Times New Roman" w:cs="Times New Roman"/>
+          <w:sz w:val="28"/>
+          <w:szCs w:val="28"/>
+        </w:rPr>
+        <w:t>Graphics and Image Processing</w:t>
+      </w:r>
+      <w:r>
+        <w:rPr>
+          <w:rFonts w:ascii="Times New Roman" w:eastAsiaTheme="minorEastAsia" w:hAnsi="Times New Roman" w:cs="Times New Roman"/>
+          <w:sz w:val="28"/>
+          <w:szCs w:val="28"/>
+        </w:rPr>
+        <w:t>. – 1987 –</w:t>
+      </w:r>
+      <w:r>
+        <w:rPr>
+          <w:rFonts w:ascii="Times New Roman" w:eastAsiaTheme="minorEastAsia" w:hAnsi="Times New Roman" w:cs="Times New Roman"/>
+          <w:sz w:val="28"/>
+          <w:szCs w:val="28"/>
+        </w:rPr>
+        <w:t xml:space="preserve"> </w:t>
+      </w:r>
+      <w:r>
+        <w:rPr>
+          <w:rFonts w:ascii="Times New Roman" w:eastAsiaTheme="minorEastAsia" w:hAnsi="Times New Roman" w:cs="Times New Roman"/>
+          <w:sz w:val="28"/>
+          <w:szCs w:val="28"/>
+        </w:rPr>
+        <w:t>V</w:t>
+      </w:r>
+      <w:r>
+        <w:rPr>
+          <w:rFonts w:ascii="Times New Roman" w:eastAsiaTheme="minorEastAsia" w:hAnsi="Times New Roman" w:cs="Times New Roman"/>
+          <w:sz w:val="28"/>
+          <w:szCs w:val="28"/>
+        </w:rPr>
+        <w:t>ol. 37</w:t>
+      </w:r>
+      <w:r>
+        <w:rPr>
+          <w:rFonts w:ascii="Times New Roman" w:eastAsiaTheme="minorEastAsia" w:hAnsi="Times New Roman" w:cs="Times New Roman"/>
+          <w:sz w:val="28"/>
+          <w:szCs w:val="28"/>
+        </w:rPr>
+        <w:t xml:space="preserve"> – </w:t>
+      </w:r>
+      <w:r>
+        <w:rPr>
+          <w:rFonts w:ascii="Times New Roman" w:eastAsiaTheme="minorEastAsia" w:hAnsi="Times New Roman" w:cs="Times New Roman"/>
+          <w:sz w:val="28"/>
+          <w:szCs w:val="28"/>
+        </w:rPr>
+        <w:t>pp. 362–385.</w:t>
+      </w:r>
+    </w:p>
+    <w:p>
+      <w:pPr>
+        <w:pStyle w:val="ListParagraph"/>
+        <w:numPr>
+          <w:ilvl w:val="0"/>
+          <w:numId w:val="2"/>
+        </w:numPr>
+        <w:spacing w:before="240" w:line="360" w:lineRule="auto"/>
+        <w:ind w:left="0" w:firstLine="567"/>
+        <w:jc w:val="both"/>
+        <w:rPr>
+          <w:rFonts w:ascii="Times New Roman" w:eastAsiaTheme="minorEastAsia" w:hAnsi="Times New Roman" w:cs="Times New Roman"/>
+          <w:sz w:val="28"/>
+          <w:szCs w:val="28"/>
+        </w:rPr>
+      </w:pPr>
+      <w:r>
+        <w:rPr>
+          <w:rFonts w:ascii="Times New Roman" w:eastAsiaTheme="minorEastAsia" w:hAnsi="Times New Roman" w:cs="Times New Roman"/>
+          <w:sz w:val="28"/>
+          <w:szCs w:val="28"/>
+        </w:rPr>
+        <w:t>Adaptive flow orientation-based</w:t>
+      </w:r>
+      <w:r>
+        <w:rPr>
+          <w:rFonts w:ascii="Times New Roman" w:eastAsiaTheme="minorEastAsia" w:hAnsi="Times New Roman" w:cs="Times New Roman"/>
+          <w:sz w:val="28"/>
+          <w:szCs w:val="28"/>
+        </w:rPr>
+        <w:t xml:space="preserve"> </w:t>
+      </w:r>
+      <w:r>
+        <w:rPr>
+          <w:rFonts w:ascii="Times New Roman" w:eastAsiaTheme="minorEastAsia" w:hAnsi="Times New Roman" w:cs="Times New Roman"/>
+          <w:sz w:val="28"/>
+          <w:szCs w:val="28"/>
+        </w:rPr>
+        <w:t xml:space="preserve">feature extraction in fingerprint images </w:t>
+      </w:r>
+      <w:r>
+        <w:rPr>
+          <w:rFonts w:ascii="Times New Roman" w:eastAsiaTheme="minorEastAsia" w:hAnsi="Times New Roman" w:cs="Times New Roman"/>
+          <w:sz w:val="28"/>
+          <w:szCs w:val="28"/>
+        </w:rPr>
+        <w:t xml:space="preserve">/ </w:t>
+      </w:r>
+      <w:proofErr w:type="spellStart"/>
+      <w:r>
+        <w:rPr>
+          <w:rFonts w:ascii="Times New Roman" w:eastAsiaTheme="minorEastAsia" w:hAnsi="Times New Roman" w:cs="Times New Roman"/>
+          <w:sz w:val="28"/>
+          <w:szCs w:val="28"/>
+        </w:rPr>
+        <w:t>Ratha</w:t>
+      </w:r>
+      <w:proofErr w:type="spellEnd"/>
+      <w:r>
+        <w:rPr>
+          <w:rFonts w:ascii="Times New Roman" w:eastAsiaTheme="minorEastAsia" w:hAnsi="Times New Roman" w:cs="Times New Roman"/>
+          <w:sz w:val="28"/>
+          <w:szCs w:val="28"/>
+        </w:rPr>
+        <w:t xml:space="preserve"> N.K., Chen S.Y., </w:t>
+      </w:r>
+      <w:r>
+        <w:rPr>
+          <w:rFonts w:ascii="Times New Roman" w:eastAsiaTheme="minorEastAsia" w:hAnsi="Times New Roman" w:cs="Times New Roman"/>
+          <w:sz w:val="28"/>
+          <w:szCs w:val="28"/>
+        </w:rPr>
+        <w:t>Jain A.K.</w:t>
+      </w:r>
+      <w:r>
+        <w:rPr>
+          <w:rFonts w:ascii="Times New Roman" w:eastAsiaTheme="minorEastAsia" w:hAnsi="Times New Roman" w:cs="Times New Roman"/>
+          <w:sz w:val="28"/>
+          <w:szCs w:val="28"/>
+        </w:rPr>
+        <w:t xml:space="preserve"> //</w:t>
+      </w:r>
+      <w:r>
+        <w:rPr>
+          <w:rFonts w:ascii="Times New Roman" w:eastAsiaTheme="minorEastAsia" w:hAnsi="Times New Roman" w:cs="Times New Roman"/>
+          <w:sz w:val="28"/>
+          <w:szCs w:val="28"/>
+        </w:rPr>
+        <w:t xml:space="preserve"> Pattern Recognition</w:t>
+      </w:r>
+      <w:r>
+        <w:rPr>
+          <w:rFonts w:ascii="Times New Roman" w:eastAsiaTheme="minorEastAsia" w:hAnsi="Times New Roman" w:cs="Times New Roman"/>
+          <w:sz w:val="28"/>
+          <w:szCs w:val="28"/>
+        </w:rPr>
+        <w:t>. – 1995 – V</w:t>
+      </w:r>
+      <w:r>
+        <w:rPr>
+          <w:rFonts w:ascii="Times New Roman" w:eastAsiaTheme="minorEastAsia" w:hAnsi="Times New Roman" w:cs="Times New Roman"/>
+          <w:sz w:val="28"/>
+          <w:szCs w:val="28"/>
+        </w:rPr>
+        <w:t>ol. 28</w:t>
+      </w:r>
+      <w:r>
+        <w:rPr>
+          <w:rFonts w:ascii="Times New Roman" w:eastAsiaTheme="minorEastAsia" w:hAnsi="Times New Roman" w:cs="Times New Roman"/>
+          <w:sz w:val="28"/>
+          <w:szCs w:val="28"/>
+        </w:rPr>
+        <w:t xml:space="preserve"> – </w:t>
+      </w:r>
+      <w:r>
+        <w:rPr>
+          <w:rFonts w:ascii="Times New Roman" w:eastAsiaTheme="minorEastAsia" w:hAnsi="Times New Roman" w:cs="Times New Roman"/>
+          <w:sz w:val="28"/>
+          <w:szCs w:val="28"/>
+        </w:rPr>
+        <w:t>pp. 1657–1672.</w:t>
+      </w:r>
+    </w:p>
+    <w:p>
+      <w:pPr>
+        <w:pStyle w:val="ListParagraph"/>
+        <w:numPr>
+          <w:ilvl w:val="0"/>
+          <w:numId w:val="2"/>
+        </w:numPr>
+        <w:spacing w:before="240" w:line="360" w:lineRule="auto"/>
+        <w:ind w:left="0" w:firstLine="567"/>
+        <w:jc w:val="both"/>
+        <w:rPr>
+          <w:rFonts w:ascii="Times New Roman" w:eastAsiaTheme="minorEastAsia" w:hAnsi="Times New Roman" w:cs="Times New Roman"/>
+          <w:sz w:val="28"/>
+          <w:szCs w:val="28"/>
+        </w:rPr>
+      </w:pPr>
+      <w:r>
+        <w:rPr>
+          <w:rFonts w:ascii="Times New Roman" w:eastAsiaTheme="minorEastAsia" w:hAnsi="Times New Roman" w:cs="Times New Roman"/>
+          <w:sz w:val="28"/>
+          <w:szCs w:val="28"/>
+        </w:rPr>
+        <w:t>Development and evalu</w:t>
+      </w:r>
+      <w:r>
+        <w:rPr>
+          <w:rFonts w:ascii="Times New Roman" w:eastAsiaTheme="minorEastAsia" w:hAnsi="Times New Roman" w:cs="Times New Roman"/>
+          <w:sz w:val="28"/>
+          <w:szCs w:val="28"/>
+        </w:rPr>
+        <w:t xml:space="preserve">ation of </w:t>
+      </w:r>
+      <w:r>
+        <w:rPr>
+          <w:rFonts w:ascii="Times New Roman" w:eastAsiaTheme="minorEastAsia" w:hAnsi="Times New Roman" w:cs="Times New Roman"/>
+          <w:sz w:val="28"/>
+          <w:szCs w:val="28"/>
+        </w:rPr>
+        <w:t xml:space="preserve">a reader of fingerprint </w:t>
+      </w:r>
+      <w:proofErr w:type="gramStart"/>
+      <w:r>
+        <w:rPr>
+          <w:rFonts w:ascii="Times New Roman" w:eastAsiaTheme="minorEastAsia" w:hAnsi="Times New Roman" w:cs="Times New Roman"/>
+          <w:sz w:val="28"/>
+          <w:szCs w:val="28"/>
+        </w:rPr>
+        <w:t>minutiae</w:t>
+      </w:r>
+      <w:r>
+        <w:rPr>
+          <w:rFonts w:ascii="Times New Roman" w:eastAsiaTheme="minorEastAsia" w:hAnsi="Times New Roman" w:cs="Times New Roman"/>
+          <w:sz w:val="28"/>
+          <w:szCs w:val="28"/>
+        </w:rPr>
+        <w:t xml:space="preserve"> </w:t>
+      </w:r>
+      <w:r>
+        <w:rPr>
+          <w:rFonts w:ascii="Times New Roman" w:eastAsiaTheme="minorEastAsia" w:hAnsi="Times New Roman" w:cs="Times New Roman"/>
+          <w:sz w:val="28"/>
+          <w:szCs w:val="28"/>
+        </w:rPr>
+        <w:t xml:space="preserve"> /</w:t>
+      </w:r>
+      <w:proofErr w:type="gramEnd"/>
+      <w:r>
+        <w:rPr>
+          <w:rFonts w:ascii="Times New Roman" w:eastAsiaTheme="minorEastAsia" w:hAnsi="Times New Roman" w:cs="Times New Roman"/>
+          <w:sz w:val="28"/>
+          <w:szCs w:val="28"/>
+        </w:rPr>
+        <w:t xml:space="preserve"> </w:t>
+      </w:r>
+      <w:r>
+        <w:rPr>
+          <w:rFonts w:ascii="Times New Roman" w:eastAsiaTheme="minorEastAsia" w:hAnsi="Times New Roman" w:cs="Times New Roman"/>
+          <w:sz w:val="28"/>
+          <w:szCs w:val="28"/>
+        </w:rPr>
+        <w:t>Stock R.M.</w:t>
+      </w:r>
+      <w:r>
+        <w:rPr>
+          <w:rFonts w:ascii="Times New Roman" w:eastAsiaTheme="minorEastAsia" w:hAnsi="Times New Roman" w:cs="Times New Roman"/>
+          <w:sz w:val="28"/>
+          <w:szCs w:val="28"/>
+        </w:rPr>
+        <w:t>,</w:t>
+      </w:r>
+      <w:r>
+        <w:rPr>
+          <w:rFonts w:ascii="Times New Roman" w:eastAsiaTheme="minorEastAsia" w:hAnsi="Times New Roman" w:cs="Times New Roman"/>
+          <w:sz w:val="28"/>
+          <w:szCs w:val="28"/>
+        </w:rPr>
+        <w:t xml:space="preserve"> </w:t>
+      </w:r>
+      <w:proofErr w:type="spellStart"/>
+      <w:r>
+        <w:rPr>
+          <w:rFonts w:ascii="Times New Roman" w:eastAsiaTheme="minorEastAsia" w:hAnsi="Times New Roman" w:cs="Times New Roman"/>
+          <w:sz w:val="28"/>
+          <w:szCs w:val="28"/>
+        </w:rPr>
+        <w:t>Swonger</w:t>
+      </w:r>
+      <w:proofErr w:type="spellEnd"/>
+      <w:r>
+        <w:rPr>
+          <w:rFonts w:ascii="Times New Roman" w:eastAsiaTheme="minorEastAsia" w:hAnsi="Times New Roman" w:cs="Times New Roman"/>
+          <w:sz w:val="28"/>
+          <w:szCs w:val="28"/>
+        </w:rPr>
+        <w:t xml:space="preserve"> C.W.</w:t>
+      </w:r>
+      <w:r>
+        <w:rPr>
+          <w:rFonts w:ascii="Times New Roman" w:eastAsiaTheme="minorEastAsia" w:hAnsi="Times New Roman" w:cs="Times New Roman"/>
+          <w:sz w:val="28"/>
+          <w:szCs w:val="28"/>
+        </w:rPr>
+        <w:t xml:space="preserve"> //</w:t>
+      </w:r>
+      <w:r>
+        <w:rPr>
+          <w:rFonts w:ascii="Times New Roman" w:eastAsiaTheme="minorEastAsia" w:hAnsi="Times New Roman" w:cs="Times New Roman"/>
+          <w:sz w:val="28"/>
+          <w:szCs w:val="28"/>
+        </w:rPr>
+        <w:t xml:space="preserve"> Tech. Report</w:t>
+      </w:r>
+      <w:r>
+        <w:rPr>
+          <w:rFonts w:ascii="Times New Roman" w:eastAsiaTheme="minorEastAsia" w:hAnsi="Times New Roman" w:cs="Times New Roman"/>
+          <w:sz w:val="28"/>
+          <w:szCs w:val="28"/>
+        </w:rPr>
+        <w:t xml:space="preserve"> of</w:t>
+      </w:r>
+      <w:r>
+        <w:rPr>
+          <w:rFonts w:ascii="Times New Roman" w:eastAsiaTheme="minorEastAsia" w:hAnsi="Times New Roman" w:cs="Times New Roman"/>
+          <w:sz w:val="28"/>
+          <w:szCs w:val="28"/>
+        </w:rPr>
+        <w:t xml:space="preserve"> Corn</w:t>
+      </w:r>
+      <w:r>
+        <w:rPr>
+          <w:rFonts w:ascii="Times New Roman" w:eastAsiaTheme="minorEastAsia" w:hAnsi="Times New Roman" w:cs="Times New Roman"/>
+          <w:sz w:val="28"/>
+          <w:szCs w:val="28"/>
+        </w:rPr>
+        <w:t>ell Aeronautical Labo</w:t>
+      </w:r>
+      <w:r>
+        <w:rPr>
+          <w:rFonts w:ascii="Times New Roman" w:eastAsiaTheme="minorEastAsia" w:hAnsi="Times New Roman" w:cs="Times New Roman"/>
+          <w:sz w:val="28"/>
+          <w:szCs w:val="28"/>
+        </w:rPr>
+        <w:t>ratory</w:t>
+      </w:r>
+      <w:r>
+        <w:rPr>
+          <w:rFonts w:ascii="Times New Roman" w:eastAsiaTheme="minorEastAsia" w:hAnsi="Times New Roman" w:cs="Times New Roman"/>
+          <w:sz w:val="28"/>
+          <w:szCs w:val="28"/>
+        </w:rPr>
+        <w:t>.</w:t>
+      </w:r>
+      <w:r>
+        <w:rPr>
+          <w:rFonts w:ascii="Times New Roman" w:eastAsiaTheme="minorEastAsia" w:hAnsi="Times New Roman" w:cs="Times New Roman"/>
+          <w:sz w:val="28"/>
+          <w:szCs w:val="28"/>
+        </w:rPr>
+        <w:t xml:space="preserve"> </w:t>
+      </w:r>
+      <w:r>
+        <w:rPr>
+          <w:rFonts w:ascii="Times New Roman" w:eastAsiaTheme="minorEastAsia" w:hAnsi="Times New Roman" w:cs="Times New Roman"/>
+          <w:sz w:val="28"/>
+          <w:szCs w:val="28"/>
+        </w:rPr>
+        <w:t xml:space="preserve">– </w:t>
+      </w:r>
+      <w:r>
+        <w:rPr>
+          <w:rFonts w:ascii="Times New Roman" w:eastAsiaTheme="minorEastAsia" w:hAnsi="Times New Roman" w:cs="Times New Roman"/>
+          <w:sz w:val="28"/>
+          <w:szCs w:val="28"/>
+        </w:rPr>
+        <w:t>1969.</w:t>
+      </w:r>
+      <w:r>
+        <w:rPr>
+          <w:rFonts w:ascii="Times New Roman" w:eastAsiaTheme="minorEastAsia" w:hAnsi="Times New Roman" w:cs="Times New Roman"/>
+          <w:sz w:val="28"/>
+          <w:szCs w:val="28"/>
+        </w:rPr>
+        <w:t xml:space="preserve"> – pp.208 – 240.</w:t>
+      </w:r>
+      <w:r>
+        <w:rPr>
+          <w:rFonts w:ascii="Times New Roman" w:eastAsiaTheme="minorEastAsia" w:hAnsi="Times New Roman" w:cs="Times New Roman"/>
+          <w:sz w:val="28"/>
+          <w:szCs w:val="28"/>
+          <w:lang w:val="uk-UA"/>
+        </w:rPr>
+        <w:t xml:space="preserve"> </w:t>
+      </w:r>
+    </w:p>
+    <w:p>
+      <w:pPr>
+        <w:pStyle w:val="ListParagraph"/>
+        <w:numPr>
+          <w:ilvl w:val="0"/>
+          <w:numId w:val="2"/>
+        </w:numPr>
+        <w:spacing w:before="240" w:line="360" w:lineRule="auto"/>
+        <w:ind w:left="0" w:firstLine="567"/>
+        <w:jc w:val="both"/>
+        <w:rPr>
+          <w:rFonts w:ascii="Times New Roman" w:eastAsiaTheme="minorEastAsia" w:hAnsi="Times New Roman" w:cs="Times New Roman"/>
+          <w:sz w:val="28"/>
+          <w:szCs w:val="28"/>
+        </w:rPr>
+      </w:pPr>
+      <w:r>
+        <w:rPr>
+          <w:rFonts w:ascii="Times New Roman" w:eastAsiaTheme="minorEastAsia" w:hAnsi="Times New Roman" w:cs="Times New Roman"/>
+          <w:sz w:val="28"/>
+          <w:szCs w:val="28"/>
+        </w:rPr>
+        <w:t xml:space="preserve">A </w:t>
+      </w:r>
+      <w:proofErr w:type="spellStart"/>
+      <w:r>
+        <w:rPr>
+          <w:rFonts w:ascii="Times New Roman" w:eastAsiaTheme="minorEastAsia" w:hAnsi="Times New Roman" w:cs="Times New Roman"/>
+          <w:sz w:val="28"/>
+          <w:szCs w:val="28"/>
+        </w:rPr>
+        <w:t>multiscale</w:t>
+      </w:r>
+      <w:proofErr w:type="spellEnd"/>
+      <w:r>
+        <w:rPr>
+          <w:rFonts w:ascii="Times New Roman" w:eastAsiaTheme="minorEastAsia" w:hAnsi="Times New Roman" w:cs="Times New Roman"/>
+          <w:sz w:val="28"/>
+          <w:szCs w:val="28"/>
+        </w:rPr>
+        <w:t xml:space="preserve"> directional operator and</w:t>
+      </w:r>
+      <w:r>
+        <w:rPr>
+          <w:rFonts w:ascii="Times New Roman" w:eastAsiaTheme="minorEastAsia" w:hAnsi="Times New Roman" w:cs="Times New Roman"/>
+          <w:sz w:val="28"/>
+          <w:szCs w:val="28"/>
+          <w:lang w:val="uk-UA"/>
+        </w:rPr>
+        <w:t xml:space="preserve"> </w:t>
+      </w:r>
+      <w:r>
+        <w:rPr>
+          <w:rFonts w:ascii="Times New Roman" w:eastAsiaTheme="minorEastAsia" w:hAnsi="Times New Roman" w:cs="Times New Roman"/>
+          <w:sz w:val="28"/>
+          <w:szCs w:val="28"/>
+        </w:rPr>
+        <w:t xml:space="preserve">morphological tools for reconnecting broken ridges in fingerprint images </w:t>
+      </w:r>
+      <w:r>
+        <w:rPr>
+          <w:rFonts w:ascii="Times New Roman" w:eastAsiaTheme="minorEastAsia" w:hAnsi="Times New Roman" w:cs="Times New Roman"/>
+          <w:sz w:val="28"/>
+          <w:szCs w:val="28"/>
+        </w:rPr>
+        <w:t xml:space="preserve">/ </w:t>
+      </w:r>
+      <w:r>
+        <w:rPr>
+          <w:rFonts w:ascii="Times New Roman" w:eastAsiaTheme="minorEastAsia" w:hAnsi="Times New Roman" w:cs="Times New Roman"/>
+          <w:sz w:val="28"/>
+          <w:szCs w:val="28"/>
+        </w:rPr>
+        <w:t>Oliveira M.A.</w:t>
+      </w:r>
+      <w:r>
+        <w:rPr>
+          <w:rFonts w:ascii="Times New Roman" w:eastAsiaTheme="minorEastAsia" w:hAnsi="Times New Roman" w:cs="Times New Roman"/>
+          <w:sz w:val="28"/>
+          <w:szCs w:val="28"/>
+        </w:rPr>
+        <w:t>,</w:t>
+      </w:r>
+      <w:r>
+        <w:rPr>
+          <w:rFonts w:ascii="Times New Roman" w:eastAsiaTheme="minorEastAsia" w:hAnsi="Times New Roman" w:cs="Times New Roman"/>
+          <w:sz w:val="28"/>
+          <w:szCs w:val="28"/>
+        </w:rPr>
+        <w:t xml:space="preserve"> </w:t>
+      </w:r>
+      <w:proofErr w:type="spellStart"/>
+      <w:r>
+        <w:rPr>
+          <w:rFonts w:ascii="Times New Roman" w:eastAsiaTheme="minorEastAsia" w:hAnsi="Times New Roman" w:cs="Times New Roman"/>
+          <w:sz w:val="28"/>
+          <w:szCs w:val="28"/>
+        </w:rPr>
+        <w:t>Leite</w:t>
+      </w:r>
+      <w:proofErr w:type="spellEnd"/>
+      <w:r>
+        <w:rPr>
+          <w:rFonts w:ascii="Times New Roman" w:eastAsiaTheme="minorEastAsia" w:hAnsi="Times New Roman" w:cs="Times New Roman"/>
+          <w:sz w:val="28"/>
+          <w:szCs w:val="28"/>
+        </w:rPr>
+        <w:t xml:space="preserve"> N.J.</w:t>
+      </w:r>
+      <w:r>
+        <w:rPr>
+          <w:rFonts w:ascii="Times New Roman" w:eastAsiaTheme="minorEastAsia" w:hAnsi="Times New Roman" w:cs="Times New Roman"/>
+          <w:sz w:val="28"/>
+          <w:szCs w:val="28"/>
+        </w:rPr>
+        <w:t xml:space="preserve"> //</w:t>
+      </w:r>
+      <w:r>
+        <w:rPr>
+          <w:rFonts w:ascii="Times New Roman" w:eastAsiaTheme="minorEastAsia" w:hAnsi="Times New Roman" w:cs="Times New Roman"/>
+          <w:sz w:val="28"/>
+          <w:szCs w:val="28"/>
+        </w:rPr>
+        <w:t xml:space="preserve"> Pattern Recognition</w:t>
+      </w:r>
+      <w:r>
+        <w:rPr>
+          <w:rFonts w:ascii="Times New Roman" w:eastAsiaTheme="minorEastAsia" w:hAnsi="Times New Roman" w:cs="Times New Roman"/>
+          <w:sz w:val="28"/>
+          <w:szCs w:val="28"/>
+        </w:rPr>
+        <w:t xml:space="preserve">. – </w:t>
+      </w:r>
+      <w:r>
+        <w:rPr>
+          <w:rFonts w:ascii="Times New Roman" w:eastAsiaTheme="minorEastAsia" w:hAnsi="Times New Roman" w:cs="Times New Roman"/>
+          <w:sz w:val="28"/>
+          <w:szCs w:val="28"/>
+        </w:rPr>
+        <w:t>2008</w:t>
+      </w:r>
+      <w:r>
+        <w:rPr>
+          <w:rFonts w:ascii="Times New Roman" w:eastAsiaTheme="minorEastAsia" w:hAnsi="Times New Roman" w:cs="Times New Roman"/>
+          <w:sz w:val="28"/>
+          <w:szCs w:val="28"/>
+        </w:rPr>
+        <w:t>. – V</w:t>
+      </w:r>
+      <w:r>
+        <w:rPr>
+          <w:rFonts w:ascii="Times New Roman" w:eastAsiaTheme="minorEastAsia" w:hAnsi="Times New Roman" w:cs="Times New Roman"/>
+          <w:sz w:val="28"/>
+          <w:szCs w:val="28"/>
+        </w:rPr>
+        <w:t>ol. 41</w:t>
+      </w:r>
+      <w:r>
+        <w:rPr>
+          <w:rFonts w:ascii="Times New Roman" w:eastAsiaTheme="minorEastAsia" w:hAnsi="Times New Roman" w:cs="Times New Roman"/>
+          <w:sz w:val="28"/>
+          <w:szCs w:val="28"/>
+        </w:rPr>
+        <w:t xml:space="preserve"> – </w:t>
+      </w:r>
+      <w:r>
+        <w:rPr>
+          <w:rFonts w:ascii="Times New Roman" w:eastAsiaTheme="minorEastAsia" w:hAnsi="Times New Roman" w:cs="Times New Roman"/>
+          <w:sz w:val="28"/>
+          <w:szCs w:val="28"/>
+        </w:rPr>
+        <w:t>p</w:t>
+      </w:r>
+      <w:r>
+        <w:rPr>
+          <w:rFonts w:ascii="Times New Roman" w:eastAsiaTheme="minorEastAsia" w:hAnsi="Times New Roman" w:cs="Times New Roman"/>
+          <w:sz w:val="28"/>
+          <w:szCs w:val="28"/>
+        </w:rPr>
+        <w:t>p. 367–377</w:t>
+      </w:r>
+      <w:r>
+        <w:rPr>
+          <w:rFonts w:ascii="Times New Roman" w:eastAsiaTheme="minorEastAsia" w:hAnsi="Times New Roman" w:cs="Times New Roman"/>
+          <w:sz w:val="28"/>
+          <w:szCs w:val="28"/>
+        </w:rPr>
+        <w:t>.</w:t>
+      </w:r>
+    </w:p>
+    <w:p>
+      <w:pPr>
+        <w:pStyle w:val="ListParagraph"/>
+        <w:numPr>
+          <w:ilvl w:val="0"/>
+          <w:numId w:val="2"/>
+        </w:numPr>
+        <w:spacing w:before="240" w:line="360" w:lineRule="auto"/>
+        <w:ind w:left="0" w:firstLine="567"/>
+        <w:jc w:val="both"/>
+        <w:rPr>
+          <w:rFonts w:ascii="Times New Roman" w:eastAsiaTheme="minorEastAsia" w:hAnsi="Times New Roman" w:cs="Times New Roman"/>
+          <w:sz w:val="28"/>
+          <w:szCs w:val="28"/>
+        </w:rPr>
+      </w:pPr>
+      <w:r>
+        <w:rPr>
+          <w:rFonts w:ascii="Times New Roman" w:eastAsiaTheme="minorEastAsia" w:hAnsi="Times New Roman" w:cs="Times New Roman"/>
+          <w:sz w:val="28"/>
+          <w:szCs w:val="28"/>
+        </w:rPr>
+        <w:t xml:space="preserve">Fingerprint image enhancement: Algorithms and performance evaluation </w:t>
+      </w:r>
+      <w:r>
+        <w:rPr>
+          <w:rFonts w:ascii="Times New Roman" w:eastAsiaTheme="minorEastAsia" w:hAnsi="Times New Roman" w:cs="Times New Roman"/>
+          <w:sz w:val="28"/>
+          <w:szCs w:val="28"/>
+        </w:rPr>
+        <w:t xml:space="preserve">/ </w:t>
+      </w:r>
+      <w:r>
+        <w:rPr>
+          <w:rFonts w:ascii="Times New Roman" w:eastAsiaTheme="minorEastAsia" w:hAnsi="Times New Roman" w:cs="Times New Roman"/>
+          <w:sz w:val="28"/>
+          <w:szCs w:val="28"/>
+        </w:rPr>
+        <w:t>Hong L., Wan Y.</w:t>
+      </w:r>
+      <w:r>
+        <w:rPr>
+          <w:rFonts w:ascii="Times New Roman" w:eastAsiaTheme="minorEastAsia" w:hAnsi="Times New Roman" w:cs="Times New Roman"/>
+          <w:sz w:val="28"/>
+          <w:szCs w:val="28"/>
+        </w:rPr>
+        <w:t xml:space="preserve">, </w:t>
+      </w:r>
+      <w:r>
+        <w:rPr>
+          <w:rFonts w:ascii="Times New Roman" w:eastAsiaTheme="minorEastAsia" w:hAnsi="Times New Roman" w:cs="Times New Roman"/>
+          <w:sz w:val="28"/>
+          <w:szCs w:val="28"/>
+        </w:rPr>
+        <w:t>Jain A.K.</w:t>
+      </w:r>
+      <w:r>
+        <w:rPr>
+          <w:rFonts w:ascii="Times New Roman" w:eastAsiaTheme="minorEastAsia" w:hAnsi="Times New Roman" w:cs="Times New Roman"/>
+          <w:sz w:val="28"/>
+          <w:szCs w:val="28"/>
+        </w:rPr>
+        <w:t xml:space="preserve"> //</w:t>
+      </w:r>
+      <w:r>
+        <w:rPr>
+          <w:rFonts w:ascii="Times New Roman" w:eastAsiaTheme="minorEastAsia" w:hAnsi="Times New Roman" w:cs="Times New Roman"/>
+          <w:sz w:val="28"/>
+          <w:szCs w:val="28"/>
+        </w:rPr>
+        <w:t xml:space="preserve"> IEEE Transactions on Pattern Analysis Machine Intelligence</w:t>
+      </w:r>
+      <w:r>
+        <w:rPr>
+          <w:rFonts w:ascii="Times New Roman" w:eastAsiaTheme="minorEastAsia" w:hAnsi="Times New Roman" w:cs="Times New Roman"/>
+          <w:sz w:val="28"/>
+          <w:szCs w:val="28"/>
+        </w:rPr>
+        <w:t>. – 1998 – V</w:t>
+      </w:r>
+      <w:r>
+        <w:rPr>
+          <w:rFonts w:ascii="Times New Roman" w:eastAsiaTheme="minorEastAsia" w:hAnsi="Times New Roman" w:cs="Times New Roman"/>
+          <w:sz w:val="28"/>
+          <w:szCs w:val="28"/>
+        </w:rPr>
+        <w:t>ol. 20</w:t>
+      </w:r>
+      <w:r>
+        <w:rPr>
+          <w:rFonts w:ascii="Times New Roman" w:eastAsiaTheme="minorEastAsia" w:hAnsi="Times New Roman" w:cs="Times New Roman"/>
+          <w:sz w:val="28"/>
+          <w:szCs w:val="28"/>
+        </w:rPr>
+        <w:t xml:space="preserve">. – </w:t>
+      </w:r>
+      <w:r>
+        <w:rPr>
+          <w:rFonts w:ascii="Times New Roman" w:eastAsiaTheme="minorEastAsia" w:hAnsi="Times New Roman" w:cs="Times New Roman"/>
+          <w:sz w:val="28"/>
+          <w:szCs w:val="28"/>
+        </w:rPr>
+        <w:t>pp. 777–789.</w:t>
+      </w:r>
+    </w:p>
+    <w:p>
+      <w:pPr>
+        <w:pStyle w:val="ListParagraph"/>
+        <w:numPr>
+          <w:ilvl w:val="0"/>
+          <w:numId w:val="2"/>
+        </w:numPr>
+        <w:spacing w:before="240" w:line="360" w:lineRule="auto"/>
+        <w:ind w:left="0" w:firstLine="567"/>
+        <w:jc w:val="both"/>
+        <w:rPr>
+          <w:rFonts w:ascii="Times New Roman" w:eastAsiaTheme="minorEastAsia" w:hAnsi="Times New Roman" w:cs="Times New Roman"/>
+          <w:sz w:val="28"/>
+          <w:szCs w:val="28"/>
+        </w:rPr>
+      </w:pPr>
+      <w:r>
+        <w:rPr>
+          <w:rFonts w:ascii="Times New Roman" w:eastAsiaTheme="minorEastAsia" w:hAnsi="Times New Roman" w:cs="Times New Roman"/>
+          <w:sz w:val="28"/>
+          <w:szCs w:val="28"/>
+        </w:rPr>
+        <w:t xml:space="preserve">Fingerprint pattern classification </w:t>
+      </w:r>
+      <w:r>
+        <w:rPr>
+          <w:rFonts w:ascii="Times New Roman" w:eastAsiaTheme="minorEastAsia" w:hAnsi="Times New Roman" w:cs="Times New Roman"/>
+          <w:sz w:val="28"/>
+          <w:szCs w:val="28"/>
+        </w:rPr>
+        <w:t xml:space="preserve">/ </w:t>
+      </w:r>
+      <w:r>
+        <w:rPr>
+          <w:rFonts w:ascii="Times New Roman" w:eastAsiaTheme="minorEastAsia" w:hAnsi="Times New Roman" w:cs="Times New Roman"/>
+          <w:sz w:val="28"/>
+          <w:szCs w:val="28"/>
+        </w:rPr>
+        <w:t>Kawagoe M.</w:t>
+      </w:r>
+      <w:r>
+        <w:rPr>
+          <w:rFonts w:ascii="Times New Roman" w:eastAsiaTheme="minorEastAsia" w:hAnsi="Times New Roman" w:cs="Times New Roman"/>
+          <w:sz w:val="28"/>
+          <w:szCs w:val="28"/>
+        </w:rPr>
+        <w:t xml:space="preserve">, </w:t>
+      </w:r>
+      <w:proofErr w:type="spellStart"/>
+      <w:r>
+        <w:rPr>
+          <w:rFonts w:ascii="Times New Roman" w:eastAsiaTheme="minorEastAsia" w:hAnsi="Times New Roman" w:cs="Times New Roman"/>
+          <w:sz w:val="28"/>
+          <w:szCs w:val="28"/>
+        </w:rPr>
+        <w:t>Tojo</w:t>
+      </w:r>
+      <w:proofErr w:type="spellEnd"/>
+      <w:r>
+        <w:rPr>
+          <w:rFonts w:ascii="Times New Roman" w:eastAsiaTheme="minorEastAsia" w:hAnsi="Times New Roman" w:cs="Times New Roman"/>
+          <w:sz w:val="28"/>
+          <w:szCs w:val="28"/>
+        </w:rPr>
+        <w:t xml:space="preserve"> A.</w:t>
+      </w:r>
+      <w:r>
+        <w:rPr>
+          <w:rFonts w:ascii="Times New Roman" w:eastAsiaTheme="minorEastAsia" w:hAnsi="Times New Roman" w:cs="Times New Roman"/>
+          <w:sz w:val="28"/>
+          <w:szCs w:val="28"/>
+        </w:rPr>
+        <w:t xml:space="preserve"> //</w:t>
+      </w:r>
+      <w:r>
+        <w:rPr>
+          <w:rFonts w:ascii="Times New Roman" w:eastAsiaTheme="minorEastAsia" w:hAnsi="Times New Roman" w:cs="Times New Roman"/>
+          <w:sz w:val="28"/>
+          <w:szCs w:val="28"/>
+        </w:rPr>
+        <w:t xml:space="preserve"> Pattern Recognition</w:t>
+      </w:r>
+      <w:r>
+        <w:rPr>
+          <w:rFonts w:ascii="Times New Roman" w:eastAsiaTheme="minorEastAsia" w:hAnsi="Times New Roman" w:cs="Times New Roman"/>
+          <w:sz w:val="28"/>
+          <w:szCs w:val="28"/>
+        </w:rPr>
+        <w:t>. – 1984 – V</w:t>
+      </w:r>
+      <w:r>
+        <w:rPr>
+          <w:rFonts w:ascii="Times New Roman" w:eastAsiaTheme="minorEastAsia" w:hAnsi="Times New Roman" w:cs="Times New Roman"/>
+          <w:sz w:val="28"/>
+          <w:szCs w:val="28"/>
+        </w:rPr>
+        <w:t>ol. 17</w:t>
+      </w:r>
+      <w:r>
+        <w:rPr>
+          <w:rFonts w:ascii="Times New Roman" w:eastAsiaTheme="minorEastAsia" w:hAnsi="Times New Roman" w:cs="Times New Roman"/>
+          <w:sz w:val="28"/>
+          <w:szCs w:val="28"/>
+        </w:rPr>
+        <w:t xml:space="preserve">. – </w:t>
+      </w:r>
+      <w:r>
+        <w:rPr>
+          <w:rFonts w:ascii="Times New Roman" w:eastAsiaTheme="minorEastAsia" w:hAnsi="Times New Roman" w:cs="Times New Roman"/>
+          <w:sz w:val="28"/>
+          <w:szCs w:val="28"/>
+        </w:rPr>
+        <w:t>pp. 295–303.</w:t>
+      </w:r>
+    </w:p>
+    <w:p>
+      <w:pPr>
+        <w:pStyle w:val="ListParagraph"/>
+        <w:numPr>
+          <w:ilvl w:val="0"/>
+          <w:numId w:val="2"/>
+        </w:numPr>
+        <w:spacing w:before="240" w:line="360" w:lineRule="auto"/>
+        <w:ind w:left="0" w:firstLine="567"/>
+        <w:jc w:val="both"/>
+        <w:rPr>
+          <w:rFonts w:ascii="Times New Roman" w:eastAsiaTheme="minorEastAsia" w:hAnsi="Times New Roman" w:cs="Times New Roman"/>
+          <w:sz w:val="28"/>
+          <w:szCs w:val="28"/>
+        </w:rPr>
+      </w:pPr>
+      <w:proofErr w:type="spellStart"/>
+      <w:r>
+        <w:rPr>
+          <w:rFonts w:ascii="Times New Roman" w:eastAsiaTheme="minorEastAsia" w:hAnsi="Times New Roman" w:cs="Times New Roman"/>
+          <w:sz w:val="28"/>
+          <w:szCs w:val="28"/>
+        </w:rPr>
+        <w:t>Wegstein</w:t>
+      </w:r>
+      <w:proofErr w:type="spellEnd"/>
+      <w:r>
+        <w:rPr>
+          <w:rFonts w:ascii="Times New Roman" w:eastAsiaTheme="minorEastAsia" w:hAnsi="Times New Roman" w:cs="Times New Roman"/>
+          <w:sz w:val="28"/>
+          <w:szCs w:val="28"/>
+        </w:rPr>
+        <w:t xml:space="preserve"> J.H. </w:t>
+      </w:r>
+      <w:r>
+        <w:rPr>
+          <w:rFonts w:ascii="Times New Roman" w:eastAsiaTheme="minorEastAsia" w:hAnsi="Times New Roman" w:cs="Times New Roman"/>
+          <w:sz w:val="28"/>
+          <w:szCs w:val="28"/>
+        </w:rPr>
+        <w:t>An automated fingerprint identification system</w:t>
+      </w:r>
+      <w:r>
+        <w:rPr>
+          <w:rFonts w:ascii="Times New Roman" w:eastAsiaTheme="minorEastAsia" w:hAnsi="Times New Roman" w:cs="Times New Roman"/>
+          <w:sz w:val="28"/>
+          <w:szCs w:val="28"/>
+        </w:rPr>
+        <w:t xml:space="preserve"> / </w:t>
+      </w:r>
+      <w:proofErr w:type="spellStart"/>
+      <w:r>
+        <w:rPr>
+          <w:rFonts w:ascii="Times New Roman" w:eastAsiaTheme="minorEastAsia" w:hAnsi="Times New Roman" w:cs="Times New Roman"/>
+          <w:sz w:val="28"/>
+          <w:szCs w:val="28"/>
+        </w:rPr>
+        <w:t>Wegstein</w:t>
+      </w:r>
+      <w:proofErr w:type="spellEnd"/>
+      <w:r>
+        <w:rPr>
+          <w:rFonts w:ascii="Times New Roman" w:eastAsiaTheme="minorEastAsia" w:hAnsi="Times New Roman" w:cs="Times New Roman"/>
+          <w:sz w:val="28"/>
+          <w:szCs w:val="28"/>
+        </w:rPr>
+        <w:t xml:space="preserve"> J.H. – </w:t>
+      </w:r>
+      <w:proofErr w:type="gramStart"/>
+      <w:r>
+        <w:rPr>
+          <w:rFonts w:ascii="Times New Roman" w:eastAsiaTheme="minorEastAsia" w:hAnsi="Times New Roman" w:cs="Times New Roman"/>
+          <w:sz w:val="28"/>
+          <w:szCs w:val="28"/>
+        </w:rPr>
+        <w:t>Washington :</w:t>
+      </w:r>
+      <w:proofErr w:type="gramEnd"/>
+      <w:r>
+        <w:rPr>
+          <w:rFonts w:ascii="Times New Roman" w:eastAsiaTheme="minorEastAsia" w:hAnsi="Times New Roman" w:cs="Times New Roman"/>
+          <w:sz w:val="28"/>
+          <w:szCs w:val="28"/>
+        </w:rPr>
+        <w:t xml:space="preserve"> U.S. Government</w:t>
+      </w:r>
+      <w:r>
+        <w:rPr>
+          <w:rFonts w:ascii="Times New Roman" w:eastAsiaTheme="minorEastAsia" w:hAnsi="Times New Roman" w:cs="Times New Roman"/>
+          <w:sz w:val="28"/>
+          <w:szCs w:val="28"/>
+        </w:rPr>
+        <w:t xml:space="preserve"> </w:t>
+      </w:r>
+      <w:r>
+        <w:rPr>
+          <w:rFonts w:ascii="Times New Roman" w:eastAsiaTheme="minorEastAsia" w:hAnsi="Times New Roman" w:cs="Times New Roman"/>
+          <w:sz w:val="28"/>
+          <w:szCs w:val="28"/>
+        </w:rPr>
+        <w:t>Publication, U.S. Department of Commerce, National Burea</w:t>
+      </w:r>
+      <w:r>
+        <w:rPr>
+          <w:rFonts w:ascii="Times New Roman" w:eastAsiaTheme="minorEastAsia" w:hAnsi="Times New Roman" w:cs="Times New Roman"/>
+          <w:sz w:val="28"/>
+          <w:szCs w:val="28"/>
+        </w:rPr>
+        <w:t xml:space="preserve">u of Standards, </w:t>
+      </w:r>
+      <w:r>
+        <w:rPr>
+          <w:rFonts w:ascii="Times New Roman" w:eastAsiaTheme="minorEastAsia" w:hAnsi="Times New Roman" w:cs="Times New Roman"/>
+          <w:sz w:val="28"/>
+          <w:szCs w:val="28"/>
+        </w:rPr>
+        <w:t>1982</w:t>
+      </w:r>
+      <w:r>
+        <w:rPr>
+          <w:rFonts w:ascii="Times New Roman" w:eastAsiaTheme="minorEastAsia" w:hAnsi="Times New Roman" w:cs="Times New Roman"/>
+          <w:sz w:val="28"/>
+          <w:szCs w:val="28"/>
+        </w:rPr>
+        <w:t xml:space="preserve"> – 33 p</w:t>
+      </w:r>
+      <w:r>
+        <w:rPr>
+          <w:rFonts w:ascii="Times New Roman" w:eastAsiaTheme="minorEastAsia" w:hAnsi="Times New Roman" w:cs="Times New Roman"/>
+          <w:sz w:val="28"/>
+          <w:szCs w:val="28"/>
+        </w:rPr>
+        <w:t>.</w:t>
+      </w:r>
+    </w:p>
+    <w:p>
+      <w:pPr>
+        <w:pStyle w:val="ListParagraph"/>
+        <w:numPr>
+          <w:ilvl w:val="0"/>
+          <w:numId w:val="2"/>
+        </w:numPr>
+        <w:spacing w:before="240" w:line="360" w:lineRule="auto"/>
+        <w:ind w:left="0" w:firstLine="567"/>
+        <w:jc w:val="both"/>
+        <w:rPr>
+          <w:rFonts w:ascii="Times New Roman" w:eastAsiaTheme="minorEastAsia" w:hAnsi="Times New Roman" w:cs="Times New Roman"/>
+          <w:sz w:val="28"/>
+          <w:szCs w:val="28"/>
+          <w:lang w:val="uk-UA"/>
+        </w:rPr>
+      </w:pPr>
+      <w:proofErr w:type="spellStart"/>
+      <w:r>
+        <w:rPr>
+          <w:rFonts w:ascii="Times New Roman" w:hAnsi="Times New Roman" w:cs="Times New Roman"/>
+          <w:sz w:val="28"/>
+          <w:szCs w:val="28"/>
+          <w:lang w:val="uk-UA"/>
+        </w:rPr>
+        <w:t>ДСанПіН</w:t>
+      </w:r>
+      <w:proofErr w:type="spellEnd"/>
+      <w:r>
+        <w:rPr>
+          <w:rFonts w:ascii="Times New Roman" w:hAnsi="Times New Roman" w:cs="Times New Roman"/>
+          <w:sz w:val="28"/>
+          <w:szCs w:val="28"/>
+          <w:lang w:val="uk-UA"/>
+        </w:rPr>
+        <w:t xml:space="preserve"> 3.3.2.007-98 Гігієнічні вимоги до організації роботи з візуальними дисплейними терміналами електронно-обчислювальних машин</w:t>
+      </w:r>
+    </w:p>
+    <w:p>
+      <w:pPr>
+        <w:pStyle w:val="ListParagraph"/>
+        <w:numPr>
+          <w:ilvl w:val="0"/>
+          <w:numId w:val="2"/>
+        </w:numPr>
+        <w:spacing w:before="240" w:line="360" w:lineRule="auto"/>
+        <w:ind w:left="0" w:firstLine="567"/>
+        <w:jc w:val="both"/>
+        <w:rPr>
+          <w:rFonts w:ascii="Times New Roman" w:eastAsiaTheme="minorEastAsia" w:hAnsi="Times New Roman" w:cs="Times New Roman"/>
+          <w:sz w:val="28"/>
+          <w:szCs w:val="28"/>
+          <w:lang w:val="uk-UA"/>
+        </w:rPr>
+      </w:pPr>
+      <w:r>
+        <w:rPr>
+          <w:rFonts w:ascii="Times New Roman" w:hAnsi="Times New Roman" w:cs="Times New Roman"/>
+          <w:sz w:val="28"/>
+          <w:szCs w:val="28"/>
+          <w:lang w:val="uk-UA"/>
+        </w:rPr>
+        <w:lastRenderedPageBreak/>
+        <w:t>Гігієнічна класифікація праці за показниками шкідливості та небезпечності (затверджено наказом МОЗ України № 528 від 27.12.2001 року)</w:t>
+      </w:r>
+    </w:p>
+    <w:p>
+      <w:pPr>
+        <w:pStyle w:val="ListParagraph"/>
+        <w:numPr>
+          <w:ilvl w:val="0"/>
+          <w:numId w:val="2"/>
+        </w:numPr>
+        <w:spacing w:before="240" w:line="360" w:lineRule="auto"/>
+        <w:ind w:left="0" w:firstLine="567"/>
+        <w:jc w:val="both"/>
+        <w:rPr>
+          <w:rFonts w:ascii="Times New Roman" w:eastAsiaTheme="minorEastAsia" w:hAnsi="Times New Roman" w:cs="Times New Roman"/>
+          <w:sz w:val="28"/>
+          <w:szCs w:val="28"/>
+          <w:lang w:val="uk-UA"/>
+        </w:rPr>
+      </w:pPr>
+      <w:r>
+        <w:rPr>
+          <w:rFonts w:ascii="Times New Roman" w:hAnsi="Times New Roman" w:cs="Times New Roman"/>
+          <w:sz w:val="28"/>
+          <w:szCs w:val="28"/>
+          <w:lang w:val="uk-UA"/>
+        </w:rPr>
+        <w:t>ДСН 3.3.6.042-99 Санітарні норми мікроклімату виробничих приміщень</w:t>
+      </w:r>
+    </w:p>
+    <w:p>
+      <w:pPr>
+        <w:pStyle w:val="ListParagraph"/>
+        <w:numPr>
+          <w:ilvl w:val="0"/>
+          <w:numId w:val="2"/>
+        </w:numPr>
+        <w:spacing w:before="240" w:line="360" w:lineRule="auto"/>
+        <w:ind w:left="0" w:firstLine="567"/>
+        <w:jc w:val="both"/>
+        <w:rPr>
+          <w:rFonts w:ascii="Times New Roman" w:eastAsiaTheme="minorEastAsia" w:hAnsi="Times New Roman" w:cs="Times New Roman"/>
+          <w:sz w:val="28"/>
+          <w:szCs w:val="28"/>
+          <w:lang w:val="uk-UA"/>
+        </w:rPr>
+      </w:pPr>
+      <w:r>
+        <w:rPr>
+          <w:rFonts w:ascii="Times New Roman" w:hAnsi="Times New Roman" w:cs="Times New Roman"/>
+          <w:sz w:val="28"/>
+          <w:szCs w:val="28"/>
+          <w:lang w:val="uk-UA"/>
+        </w:rPr>
+        <w:t>ДБН В.2.5-28-2006. Природне і штучне освітлення.</w:t>
+      </w:r>
+    </w:p>
+    <w:p>
+      <w:pPr>
+        <w:pStyle w:val="ListParagraph"/>
+        <w:numPr>
+          <w:ilvl w:val="0"/>
+          <w:numId w:val="2"/>
+        </w:numPr>
+        <w:spacing w:before="240" w:line="360" w:lineRule="auto"/>
+        <w:ind w:left="0" w:firstLine="567"/>
+        <w:jc w:val="both"/>
+        <w:rPr>
+          <w:rFonts w:ascii="Times New Roman" w:eastAsiaTheme="minorEastAsia" w:hAnsi="Times New Roman" w:cs="Times New Roman"/>
+          <w:sz w:val="28"/>
+          <w:szCs w:val="28"/>
+          <w:lang w:val="uk-UA"/>
+        </w:rPr>
+      </w:pPr>
+      <w:r>
+        <w:rPr>
+          <w:rFonts w:ascii="Times New Roman" w:hAnsi="Times New Roman" w:cs="Times New Roman"/>
+          <w:sz w:val="28"/>
+          <w:szCs w:val="28"/>
+          <w:lang w:val="uk-UA"/>
+        </w:rPr>
+        <w:t xml:space="preserve">СН 181-70. </w:t>
+      </w:r>
+      <w:proofErr w:type="spellStart"/>
+      <w:r>
+        <w:rPr>
+          <w:rFonts w:ascii="Times New Roman" w:hAnsi="Times New Roman" w:cs="Times New Roman"/>
+          <w:sz w:val="28"/>
+          <w:szCs w:val="28"/>
+          <w:lang w:val="uk-UA"/>
+        </w:rPr>
+        <w:t>Указания</w:t>
+      </w:r>
+      <w:proofErr w:type="spellEnd"/>
+      <w:r>
+        <w:rPr>
+          <w:rFonts w:ascii="Times New Roman" w:hAnsi="Times New Roman" w:cs="Times New Roman"/>
+          <w:sz w:val="28"/>
+          <w:szCs w:val="28"/>
+          <w:lang w:val="uk-UA"/>
+        </w:rPr>
+        <w:t xml:space="preserve"> по </w:t>
+      </w:r>
+      <w:proofErr w:type="spellStart"/>
+      <w:r>
+        <w:rPr>
+          <w:rFonts w:ascii="Times New Roman" w:hAnsi="Times New Roman" w:cs="Times New Roman"/>
+          <w:sz w:val="28"/>
+          <w:szCs w:val="28"/>
+          <w:lang w:val="uk-UA"/>
+        </w:rPr>
+        <w:t>проектированию</w:t>
+      </w:r>
+      <w:proofErr w:type="spellEnd"/>
+      <w:r>
+        <w:rPr>
+          <w:rFonts w:ascii="Times New Roman" w:hAnsi="Times New Roman" w:cs="Times New Roman"/>
+          <w:sz w:val="28"/>
+          <w:szCs w:val="28"/>
+          <w:lang w:val="uk-UA"/>
+        </w:rPr>
+        <w:t xml:space="preserve"> </w:t>
+      </w:r>
+      <w:proofErr w:type="spellStart"/>
+      <w:r>
+        <w:rPr>
+          <w:rFonts w:ascii="Times New Roman" w:hAnsi="Times New Roman" w:cs="Times New Roman"/>
+          <w:sz w:val="28"/>
+          <w:szCs w:val="28"/>
+          <w:lang w:val="uk-UA"/>
+        </w:rPr>
+        <w:t>цветовой</w:t>
+      </w:r>
+      <w:proofErr w:type="spellEnd"/>
+      <w:r>
+        <w:rPr>
+          <w:rFonts w:ascii="Times New Roman" w:hAnsi="Times New Roman" w:cs="Times New Roman"/>
+          <w:sz w:val="28"/>
+          <w:szCs w:val="28"/>
+          <w:lang w:val="uk-UA"/>
+        </w:rPr>
+        <w:t xml:space="preserve"> </w:t>
+      </w:r>
+      <w:proofErr w:type="spellStart"/>
+      <w:r>
+        <w:rPr>
+          <w:rFonts w:ascii="Times New Roman" w:hAnsi="Times New Roman" w:cs="Times New Roman"/>
+          <w:sz w:val="28"/>
+          <w:szCs w:val="28"/>
+          <w:lang w:val="uk-UA"/>
+        </w:rPr>
+        <w:t>отделки</w:t>
+      </w:r>
+      <w:proofErr w:type="spellEnd"/>
+      <w:r>
+        <w:rPr>
+          <w:rFonts w:ascii="Times New Roman" w:hAnsi="Times New Roman" w:cs="Times New Roman"/>
+          <w:sz w:val="28"/>
+          <w:szCs w:val="28"/>
+          <w:lang w:val="uk-UA"/>
+        </w:rPr>
+        <w:t xml:space="preserve"> </w:t>
+      </w:r>
+      <w:proofErr w:type="spellStart"/>
+      <w:r>
+        <w:rPr>
+          <w:rFonts w:ascii="Times New Roman" w:hAnsi="Times New Roman" w:cs="Times New Roman"/>
+          <w:sz w:val="28"/>
+          <w:szCs w:val="28"/>
+          <w:lang w:val="uk-UA"/>
+        </w:rPr>
+        <w:t>интерьеров</w:t>
+      </w:r>
+      <w:proofErr w:type="spellEnd"/>
+      <w:r>
+        <w:rPr>
+          <w:rFonts w:ascii="Times New Roman" w:hAnsi="Times New Roman" w:cs="Times New Roman"/>
+          <w:sz w:val="28"/>
+          <w:szCs w:val="28"/>
+          <w:lang w:val="uk-UA"/>
+        </w:rPr>
+        <w:t xml:space="preserve"> </w:t>
+      </w:r>
+      <w:proofErr w:type="spellStart"/>
+      <w:r>
+        <w:rPr>
+          <w:rFonts w:ascii="Times New Roman" w:hAnsi="Times New Roman" w:cs="Times New Roman"/>
+          <w:sz w:val="28"/>
+          <w:szCs w:val="28"/>
+          <w:lang w:val="uk-UA"/>
+        </w:rPr>
+        <w:t>производственных</w:t>
+      </w:r>
+      <w:proofErr w:type="spellEnd"/>
+      <w:r>
+        <w:rPr>
+          <w:rFonts w:ascii="Times New Roman" w:hAnsi="Times New Roman" w:cs="Times New Roman"/>
+          <w:sz w:val="28"/>
+          <w:szCs w:val="28"/>
+          <w:lang w:val="uk-UA"/>
+        </w:rPr>
+        <w:t xml:space="preserve"> зданий </w:t>
+      </w:r>
+      <w:proofErr w:type="spellStart"/>
+      <w:r>
+        <w:rPr>
+          <w:rFonts w:ascii="Times New Roman" w:hAnsi="Times New Roman" w:cs="Times New Roman"/>
+          <w:sz w:val="28"/>
+          <w:szCs w:val="28"/>
+          <w:lang w:val="uk-UA"/>
+        </w:rPr>
+        <w:t>промышленных</w:t>
+      </w:r>
+      <w:proofErr w:type="spellEnd"/>
+      <w:r>
+        <w:rPr>
+          <w:rFonts w:ascii="Times New Roman" w:hAnsi="Times New Roman" w:cs="Times New Roman"/>
+          <w:sz w:val="28"/>
+          <w:szCs w:val="28"/>
+          <w:lang w:val="uk-UA"/>
+        </w:rPr>
+        <w:t xml:space="preserve"> </w:t>
+      </w:r>
+      <w:proofErr w:type="spellStart"/>
+      <w:r>
+        <w:rPr>
+          <w:rFonts w:ascii="Times New Roman" w:hAnsi="Times New Roman" w:cs="Times New Roman"/>
+          <w:sz w:val="28"/>
+          <w:szCs w:val="28"/>
+          <w:lang w:val="uk-UA"/>
+        </w:rPr>
+        <w:t>предприятий</w:t>
+      </w:r>
+      <w:proofErr w:type="spellEnd"/>
+      <w:r>
+        <w:rPr>
+          <w:rFonts w:ascii="Times New Roman" w:hAnsi="Times New Roman" w:cs="Times New Roman"/>
+          <w:sz w:val="28"/>
+          <w:szCs w:val="28"/>
+          <w:lang w:val="uk-UA"/>
+        </w:rPr>
+        <w:t>.</w:t>
+      </w:r>
+    </w:p>
+    <w:p>
+      <w:pPr>
+        <w:pStyle w:val="ListParagraph"/>
+        <w:numPr>
+          <w:ilvl w:val="0"/>
+          <w:numId w:val="2"/>
+        </w:numPr>
+        <w:spacing w:before="240" w:line="360" w:lineRule="auto"/>
+        <w:ind w:left="0" w:firstLine="567"/>
+        <w:jc w:val="both"/>
+        <w:rPr>
+          <w:rFonts w:ascii="Times New Roman" w:eastAsiaTheme="minorEastAsia" w:hAnsi="Times New Roman" w:cs="Times New Roman"/>
+          <w:sz w:val="28"/>
+          <w:szCs w:val="28"/>
+          <w:lang w:val="uk-UA"/>
+        </w:rPr>
+      </w:pPr>
+      <w:r>
+        <w:rPr>
+          <w:rFonts w:ascii="Times New Roman" w:hAnsi="Times New Roman" w:cs="Times New Roman"/>
+          <w:sz w:val="28"/>
+          <w:szCs w:val="28"/>
+          <w:lang w:val="uk-UA"/>
+        </w:rPr>
+        <w:t xml:space="preserve">НАПБ Б.03.002-2007. Норми визначення категорій приміщень, будинків та зовнішніх установок за </w:t>
+      </w:r>
+      <w:proofErr w:type="spellStart"/>
+      <w:r>
+        <w:rPr>
+          <w:rFonts w:ascii="Times New Roman" w:hAnsi="Times New Roman" w:cs="Times New Roman"/>
+          <w:sz w:val="28"/>
+          <w:szCs w:val="28"/>
+          <w:lang w:val="uk-UA"/>
+        </w:rPr>
+        <w:t>вибухопожежною</w:t>
+      </w:r>
+      <w:proofErr w:type="spellEnd"/>
+      <w:r>
+        <w:rPr>
+          <w:rFonts w:ascii="Times New Roman" w:hAnsi="Times New Roman" w:cs="Times New Roman"/>
+          <w:sz w:val="28"/>
+          <w:szCs w:val="28"/>
+          <w:lang w:val="uk-UA"/>
+        </w:rPr>
+        <w:t xml:space="preserve"> та пожежною небезпекою</w:t>
+      </w:r>
+    </w:p>
+    <w:p>
+      <w:pPr>
+        <w:pStyle w:val="ListParagraph"/>
+        <w:numPr>
+          <w:ilvl w:val="0"/>
+          <w:numId w:val="2"/>
+        </w:numPr>
+        <w:spacing w:before="240" w:line="360" w:lineRule="auto"/>
+        <w:ind w:left="0" w:firstLine="567"/>
+        <w:jc w:val="both"/>
+        <w:rPr>
+          <w:rFonts w:ascii="Times New Roman" w:eastAsiaTheme="minorEastAsia" w:hAnsi="Times New Roman" w:cs="Times New Roman"/>
+          <w:sz w:val="28"/>
+          <w:szCs w:val="28"/>
+          <w:lang w:val="uk-UA"/>
+        </w:rPr>
+      </w:pPr>
+      <w:r>
+        <w:rPr>
+          <w:rFonts w:ascii="Times New Roman" w:hAnsi="Times New Roman" w:cs="Times New Roman"/>
+          <w:sz w:val="28"/>
+          <w:szCs w:val="28"/>
+          <w:lang w:val="uk-UA"/>
+        </w:rPr>
+        <w:t>ДБН В.2.5-67:2013 Опалення, вентиляція та кондиціювання</w:t>
+      </w:r>
+    </w:p>
+    <w:p>
+      <w:pPr>
+        <w:pStyle w:val="ListParagraph"/>
+        <w:numPr>
+          <w:ilvl w:val="0"/>
+          <w:numId w:val="2"/>
+        </w:numPr>
+        <w:spacing w:before="240" w:line="360" w:lineRule="auto"/>
+        <w:ind w:left="0" w:firstLine="567"/>
+        <w:jc w:val="both"/>
+        <w:rPr>
+          <w:rFonts w:ascii="Times New Roman" w:eastAsiaTheme="minorEastAsia" w:hAnsi="Times New Roman" w:cs="Times New Roman"/>
+          <w:sz w:val="28"/>
+          <w:szCs w:val="28"/>
+          <w:lang w:val="uk-UA"/>
+        </w:rPr>
+      </w:pPr>
+      <w:r>
+        <w:rPr>
+          <w:rFonts w:ascii="Times New Roman" w:hAnsi="Times New Roman" w:cs="Times New Roman"/>
+          <w:sz w:val="28"/>
+          <w:szCs w:val="28"/>
+          <w:lang w:val="uk-UA"/>
+        </w:rPr>
+        <w:t>НАПБ Б.06.004-97  Перелік однотипних за призначенням об'єктів, які підлягають обладнанню автоматичними установками пожежогасіння та пожежної сигналізації</w:t>
+      </w:r>
+    </w:p>
+    <w:p>
+      <w:pPr>
+        <w:pStyle w:val="ListParagraph"/>
+        <w:numPr>
+          <w:ilvl w:val="0"/>
+          <w:numId w:val="2"/>
+        </w:numPr>
+        <w:spacing w:before="240" w:line="360" w:lineRule="auto"/>
+        <w:ind w:left="0" w:firstLine="567"/>
+        <w:jc w:val="both"/>
+        <w:rPr>
+          <w:rFonts w:ascii="Times New Roman" w:eastAsiaTheme="minorEastAsia" w:hAnsi="Times New Roman" w:cs="Times New Roman"/>
+          <w:sz w:val="28"/>
+          <w:szCs w:val="28"/>
+          <w:lang w:val="uk-UA"/>
+        </w:rPr>
+      </w:pPr>
+      <w:r>
+        <w:rPr>
+          <w:rFonts w:ascii="Times New Roman" w:hAnsi="Times New Roman" w:cs="Times New Roman"/>
+          <w:sz w:val="28"/>
+          <w:szCs w:val="28"/>
+          <w:lang w:val="uk-UA"/>
+        </w:rPr>
+        <w:t>ДБН В.2.5-13–98  Інженерне обладнання будинків і споруд. Пожежна автоматика будинків і споруд</w:t>
+      </w:r>
+    </w:p>
+    <w:p>
+      <w:pPr>
+        <w:pStyle w:val="ListParagraph"/>
+        <w:numPr>
+          <w:ilvl w:val="0"/>
+          <w:numId w:val="2"/>
+        </w:numPr>
+        <w:spacing w:before="240" w:line="360" w:lineRule="auto"/>
+        <w:ind w:left="0" w:firstLine="567"/>
+        <w:jc w:val="both"/>
+        <w:rPr>
+          <w:rFonts w:ascii="Times New Roman" w:eastAsiaTheme="minorEastAsia" w:hAnsi="Times New Roman" w:cs="Times New Roman"/>
+          <w:sz w:val="28"/>
+          <w:szCs w:val="28"/>
+          <w:lang w:val="uk-UA"/>
+        </w:rPr>
+      </w:pPr>
+      <w:r>
+        <w:rPr>
+          <w:rFonts w:ascii="Times New Roman" w:hAnsi="Times New Roman" w:cs="Times New Roman"/>
+          <w:sz w:val="28"/>
+          <w:szCs w:val="28"/>
+          <w:lang w:val="uk-UA"/>
+        </w:rPr>
+        <w:t>Наказ МНС України 02.04.2004 № 151 “Про затвердження Типових норм  належності вогнегасників”</w:t>
+      </w:r>
+    </w:p>
+    <w:p>
+      <w:pPr>
+        <w:pStyle w:val="ListParagraph"/>
+        <w:numPr>
+          <w:ilvl w:val="0"/>
+          <w:numId w:val="2"/>
+        </w:numPr>
+        <w:spacing w:before="240" w:line="360" w:lineRule="auto"/>
+        <w:ind w:left="0" w:firstLine="567"/>
+        <w:jc w:val="both"/>
+        <w:rPr>
+          <w:rFonts w:ascii="Times New Roman" w:eastAsiaTheme="minorEastAsia" w:hAnsi="Times New Roman" w:cs="Times New Roman"/>
+          <w:sz w:val="28"/>
+          <w:szCs w:val="28"/>
+          <w:lang w:val="uk-UA"/>
+        </w:rPr>
+      </w:pPr>
+      <w:r>
+        <w:rPr>
+          <w:rFonts w:ascii="Times New Roman" w:hAnsi="Times New Roman" w:cs="Times New Roman"/>
+          <w:sz w:val="28"/>
+          <w:szCs w:val="28"/>
+          <w:lang w:val="uk-UA"/>
+        </w:rPr>
+        <w:t>В.І.Шевченко. Правові питання охорони праці [Текст]: Навчальний посібник для студентів вищих закладів освіти. — Харків: ХНАМГ, 2004. — 184 с.</w:t>
+      </w:r>
+    </w:p>
+    <w:p>
+      <w:pPr>
+        <w:pStyle w:val="ListParagraph"/>
+        <w:spacing w:before="240" w:line="360" w:lineRule="auto"/>
+        <w:ind w:left="567"/>
+        <w:jc w:val="both"/>
+        <w:rPr>
+          <w:rFonts w:ascii="Times New Roman" w:eastAsiaTheme="minorEastAsia" w:hAnsi="Times New Roman" w:cs="Times New Roman"/>
+          <w:sz w:val="28"/>
+          <w:szCs w:val="28"/>
           <w:lang w:val="uk-UA"/>
         </w:rPr>
       </w:pPr>
@@ -1064,11 +3484,103 @@
       </w:pPr>
     </w:lvl>
   </w:abstractNum>
+  <w:abstractNum w:abstractNumId="2">
+    <w:nsid w:val="67B54EA6"/>
+    <w:multiLevelType w:val="hybridMultilevel"/>
+    <w:tmpl w:val="C5B07482"/>
+    <w:lvl w:ilvl="0" w:tplc="0409000F">
+      <w:start w:val="1"/>
+      <w:numFmt w:val="decimal"/>
+      <w:lvlText w:val="%1."/>
+      <w:lvlJc w:val="left"/>
+      <w:pPr>
+        <w:ind w:left="720" w:hanging="360"/>
+      </w:pPr>
+      <w:rPr>
+        <w:rFonts w:hint="default"/>
+      </w:rPr>
+    </w:lvl>
+    <w:lvl w:ilvl="1" w:tplc="04090019" w:tentative="1">
+      <w:start w:val="1"/>
+      <w:numFmt w:val="lowerLetter"/>
+      <w:lvlText w:val="%2."/>
+      <w:lvlJc w:val="left"/>
+      <w:pPr>
+        <w:ind w:left="1440" w:hanging="360"/>
+      </w:pPr>
+    </w:lvl>
+    <w:lvl w:ilvl="2" w:tplc="0409001B" w:tentative="1">
+      <w:start w:val="1"/>
+      <w:numFmt w:val="lowerRoman"/>
+      <w:lvlText w:val="%3."/>
+      <w:lvlJc w:val="right"/>
+      <w:pPr>
+        <w:ind w:left="2160" w:hanging="180"/>
+      </w:pPr>
+    </w:lvl>
+    <w:lvl w:ilvl="3" w:tplc="0409000F" w:tentative="1">
+      <w:start w:val="1"/>
+      <w:numFmt w:val="decimal"/>
+      <w:lvlText w:val="%4."/>
+      <w:lvlJc w:val="left"/>
+      <w:pPr>
+        <w:ind w:left="2880" w:hanging="360"/>
+      </w:pPr>
+    </w:lvl>
+    <w:lvl w:ilvl="4" w:tplc="04090019" w:tentative="1">
+      <w:start w:val="1"/>
+      <w:numFmt w:val="lowerLetter"/>
+      <w:lvlText w:val="%5."/>
+      <w:lvlJc w:val="left"/>
+      <w:pPr>
+        <w:ind w:left="3600" w:hanging="360"/>
+      </w:pPr>
+    </w:lvl>
+    <w:lvl w:ilvl="5" w:tplc="0409001B" w:tentative="1">
+      <w:start w:val="1"/>
+      <w:numFmt w:val="lowerRoman"/>
+      <w:lvlText w:val="%6."/>
+      <w:lvlJc w:val="right"/>
+      <w:pPr>
+        <w:ind w:left="4320" w:hanging="180"/>
+      </w:pPr>
+    </w:lvl>
+    <w:lvl w:ilvl="6" w:tplc="0409000F" w:tentative="1">
+      <w:start w:val="1"/>
+      <w:numFmt w:val="decimal"/>
+      <w:lvlText w:val="%7."/>
+      <w:lvlJc w:val="left"/>
+      <w:pPr>
+        <w:ind w:left="5040" w:hanging="360"/>
+      </w:pPr>
+    </w:lvl>
+    <w:lvl w:ilvl="7" w:tplc="04090019" w:tentative="1">
+      <w:start w:val="1"/>
+      <w:numFmt w:val="lowerLetter"/>
+      <w:lvlText w:val="%8."/>
+      <w:lvlJc w:val="left"/>
+      <w:pPr>
+        <w:ind w:left="5760" w:hanging="360"/>
+      </w:pPr>
+    </w:lvl>
+    <w:lvl w:ilvl="8" w:tplc="0409001B" w:tentative="1">
+      <w:start w:val="1"/>
+      <w:numFmt w:val="lowerRoman"/>
+      <w:lvlText w:val="%9."/>
+      <w:lvlJc w:val="right"/>
+      <w:pPr>
+        <w:ind w:left="6480" w:hanging="180"/>
+      </w:pPr>
+    </w:lvl>
+  </w:abstractNum>
   <w:num w:numId="1">
     <w:abstractNumId w:val="1"/>
   </w:num>
   <w:num w:numId="2">
     <w:abstractNumId w:val="0"/>
+  </w:num>
+  <w:num w:numId="3">
+    <w:abstractNumId w:val="2"/>
   </w:num>
 </w:numbering>
 </file>

</xml_diff>